<commit_message>
Updated CRC Cards with the feedback from manuel
</commit_message>
<xml_diff>
--- a/deliverables/CRCCards.docx
+++ b/deliverables/CRCCards.docx
@@ -391,6 +391,8 @@
       <w:r>
         <w:rPr>
           <w:rFonts w:cs="Arial" w:ascii="Arial" w:hAnsi="Arial"/>
+          <w:b/>
+          <w:bCs/>
           <w:sz w:val="28"/>
           <w:szCs w:val="28"/>
           <w:lang w:val="en-US"/>
@@ -452,16 +454,7 @@
                 <w:color w:val="000000"/>
                 <w:sz w:val="22"/>
               </w:rPr>
-              <w:t>Admin</w:t>
-            </w:r>
-            <w:r>
-              <w:rPr>
-                <w:rFonts w:ascii="Arial" w:hAnsi="Arial"/>
-                <w:b/>
-                <w:color w:val="000000"/>
-                <w:sz w:val="22"/>
-              </w:rPr>
-              <w:t xml:space="preserve"> </w:t>
+              <w:t xml:space="preserve">Admin </w:t>
             </w:r>
             <w:r>
               <w:rPr>
@@ -865,8 +858,8 @@
         <w:tblLook w:val="04a0" w:noHBand="0" w:noVBand="1" w:firstColumn="1" w:lastRow="0" w:lastColumn="0" w:firstRow="1"/>
       </w:tblPr>
       <w:tblGrid>
-        <w:gridCol w:w="4772"/>
-        <w:gridCol w:w="4587"/>
+        <w:gridCol w:w="5585"/>
+        <w:gridCol w:w="3774"/>
       </w:tblGrid>
       <w:tr>
         <w:trPr/>
@@ -905,7 +898,7 @@
         <w:trPr/>
         <w:tc>
           <w:tcPr>
-            <w:tcW w:w="4772" w:type="dxa"/>
+            <w:tcW w:w="5585" w:type="dxa"/>
             <w:tcBorders>
               <w:top w:val="single" w:sz="8" w:space="0" w:color="000000"/>
               <w:left w:val="single" w:sz="8" w:space="0" w:color="000000"/>
@@ -954,10 +947,199 @@
               <w:t>Holds all product information</w:t>
             </w:r>
           </w:p>
+          <w:p>
+            <w:pPr>
+              <w:pStyle w:val="TableContents"/>
+              <w:widowControl w:val="false"/>
+              <w:spacing w:lineRule="auto" w:line="288"/>
+              <w:rPr>
+                <w:rFonts w:ascii="Arial" w:hAnsi="Arial"/>
+                <w:color w:val="000000"/>
+                <w:sz w:val="22"/>
+              </w:rPr>
+            </w:pPr>
+            <w:r>
+              <w:rPr>
+                <w:rFonts w:ascii="Arial" w:hAnsi="Arial"/>
+                <w:color w:val="000000"/>
+                <w:sz w:val="22"/>
+              </w:rPr>
+            </w:r>
+          </w:p>
+          <w:p>
+            <w:pPr>
+              <w:pStyle w:val="TableContents"/>
+              <w:widowControl w:val="false"/>
+              <w:spacing w:lineRule="auto" w:line="288"/>
+              <w:rPr>
+                <w:rFonts w:ascii="Arial" w:hAnsi="Arial" w:eastAsia="DejaVu Sans" w:cs="Noto Sans Devanagari"/>
+                <w:color w:val="000000"/>
+                <w:kern w:val="2"/>
+                <w:sz w:val="22"/>
+                <w:szCs w:val="24"/>
+                <w:lang w:val="en-US" w:eastAsia="zh-CN" w:bidi="hi-IN"/>
+              </w:rPr>
+            </w:pPr>
+            <w:r>
+              <w:rPr>
+                <w:rFonts w:eastAsia="DejaVu Sans" w:cs="Noto Sans Devanagari" w:ascii="Arial" w:hAnsi="Arial"/>
+                <w:color w:val="000000"/>
+                <w:kern w:val="2"/>
+                <w:sz w:val="22"/>
+                <w:szCs w:val="24"/>
+                <w:lang w:val="en-US" w:eastAsia="zh-CN" w:bidi="hi-IN"/>
+              </w:rPr>
+              <w:t>A product can be created by an user / admin</w:t>
+            </w:r>
+          </w:p>
+          <w:p>
+            <w:pPr>
+              <w:pStyle w:val="TableContents"/>
+              <w:widowControl w:val="false"/>
+              <w:spacing w:lineRule="auto" w:line="288"/>
+              <w:rPr>
+                <w:rFonts w:ascii="Arial" w:hAnsi="Arial" w:eastAsia="DejaVu Sans" w:cs="Noto Sans Devanagari"/>
+                <w:color w:val="000000"/>
+                <w:kern w:val="2"/>
+                <w:sz w:val="22"/>
+                <w:szCs w:val="24"/>
+                <w:lang w:val="en-US" w:eastAsia="zh-CN" w:bidi="hi-IN"/>
+              </w:rPr>
+            </w:pPr>
+            <w:r>
+              <w:rPr>
+                <w:rFonts w:eastAsia="DejaVu Sans" w:cs="Noto Sans Devanagari" w:ascii="Arial" w:hAnsi="Arial"/>
+                <w:color w:val="000000"/>
+                <w:kern w:val="2"/>
+                <w:sz w:val="22"/>
+                <w:szCs w:val="24"/>
+                <w:lang w:val="en-US" w:eastAsia="zh-CN" w:bidi="hi-IN"/>
+              </w:rPr>
+              <w:t>A product can only be approved by an admin</w:t>
+            </w:r>
+          </w:p>
+          <w:p>
+            <w:pPr>
+              <w:pStyle w:val="TableContents"/>
+              <w:widowControl w:val="false"/>
+              <w:spacing w:lineRule="auto" w:line="288"/>
+              <w:rPr>
+                <w:rFonts w:ascii="Arial" w:hAnsi="Arial"/>
+                <w:color w:val="000000"/>
+                <w:sz w:val="22"/>
+              </w:rPr>
+            </w:pPr>
+            <w:r>
+              <w:rPr>
+                <w:rFonts w:ascii="Arial" w:hAnsi="Arial"/>
+                <w:color w:val="000000"/>
+                <w:sz w:val="22"/>
+              </w:rPr>
+              <w:t>Product Information can be accessed by user / admin</w:t>
+            </w:r>
+          </w:p>
+          <w:p>
+            <w:pPr>
+              <w:pStyle w:val="TableContents"/>
+              <w:widowControl w:val="false"/>
+              <w:spacing w:lineRule="auto" w:line="288"/>
+              <w:rPr>
+                <w:rFonts w:ascii="Arial" w:hAnsi="Arial"/>
+                <w:color w:val="000000"/>
+                <w:sz w:val="22"/>
+              </w:rPr>
+            </w:pPr>
+            <w:r>
+              <w:rPr>
+                <w:rFonts w:ascii="Arial" w:hAnsi="Arial"/>
+                <w:color w:val="000000"/>
+                <w:sz w:val="22"/>
+              </w:rPr>
+              <w:t xml:space="preserve">Product Information can be </w:t>
+            </w:r>
+            <w:r>
+              <w:rPr>
+                <w:rFonts w:eastAsia="DejaVu Sans" w:cs="Noto Sans Devanagari" w:ascii="Arial" w:hAnsi="Arial"/>
+                <w:color w:val="000000"/>
+                <w:kern w:val="2"/>
+                <w:sz w:val="22"/>
+                <w:szCs w:val="24"/>
+                <w:lang w:val="en-US" w:eastAsia="zh-CN" w:bidi="hi-IN"/>
+              </w:rPr>
+              <w:t>updated</w:t>
+            </w:r>
+            <w:r>
+              <w:rPr>
+                <w:rFonts w:ascii="Arial" w:hAnsi="Arial"/>
+                <w:color w:val="000000"/>
+                <w:sz w:val="22"/>
+              </w:rPr>
+              <w:t xml:space="preserve"> by user / admin</w:t>
+            </w:r>
+          </w:p>
+          <w:p>
+            <w:pPr>
+              <w:pStyle w:val="TableContents"/>
+              <w:widowControl w:val="false"/>
+              <w:spacing w:lineRule="auto" w:line="288"/>
+              <w:rPr>
+                <w:rFonts w:ascii="Arial" w:hAnsi="Arial"/>
+                <w:color w:val="000000"/>
+                <w:sz w:val="22"/>
+              </w:rPr>
+            </w:pPr>
+            <w:r>
+              <w:rPr>
+                <w:rFonts w:ascii="Arial" w:hAnsi="Arial"/>
+                <w:color w:val="000000"/>
+                <w:sz w:val="22"/>
+              </w:rPr>
+              <w:t xml:space="preserve">Product Information can be </w:t>
+            </w:r>
+            <w:r>
+              <w:rPr>
+                <w:rFonts w:eastAsia="DejaVu Sans" w:cs="Noto Sans Devanagari" w:ascii="Arial" w:hAnsi="Arial"/>
+                <w:color w:val="000000"/>
+                <w:kern w:val="2"/>
+                <w:sz w:val="22"/>
+                <w:szCs w:val="24"/>
+                <w:lang w:val="en-US" w:eastAsia="zh-CN" w:bidi="hi-IN"/>
+              </w:rPr>
+              <w:t>deleted</w:t>
+            </w:r>
+            <w:r>
+              <w:rPr>
+                <w:rFonts w:ascii="Arial" w:hAnsi="Arial"/>
+                <w:color w:val="000000"/>
+                <w:sz w:val="22"/>
+              </w:rPr>
+              <w:t xml:space="preserve"> by user / admin</w:t>
+            </w:r>
+          </w:p>
+          <w:p>
+            <w:pPr>
+              <w:pStyle w:val="TableContents"/>
+              <w:widowControl w:val="false"/>
+              <w:spacing w:lineRule="auto" w:line="288"/>
+              <w:rPr>
+                <w:rFonts w:ascii="Arial" w:hAnsi="Arial"/>
+                <w:color w:val="000000"/>
+                <w:sz w:val="22"/>
+              </w:rPr>
+            </w:pPr>
+            <w:r>
+              <w:rPr>
+                <w:rFonts w:ascii="Arial" w:hAnsi="Arial"/>
+                <w:color w:val="000000"/>
+                <w:sz w:val="22"/>
+              </w:rPr>
+              <w:t>Approved products can be viewed by everyone</w:t>
+            </w:r>
+          </w:p>
         </w:tc>
         <w:tc>
           <w:tcPr>
-            <w:tcW w:w="4587" w:type="dxa"/>
+            <w:tcW w:w="3774" w:type="dxa"/>
             <w:tcBorders>
               <w:top w:val="single" w:sz="8" w:space="0" w:color="000000"/>
               <w:left w:val="single" w:sz="8" w:space="0" w:color="000000"/>
@@ -1003,112 +1185,70 @@
                 <w:color w:val="000000"/>
                 <w:sz w:val="22"/>
               </w:rPr>
+              <w:t>Admin</w:t>
+            </w:r>
+          </w:p>
+          <w:p>
+            <w:pPr>
+              <w:pStyle w:val="TableContents"/>
+              <w:widowControl w:val="false"/>
+              <w:spacing w:lineRule="auto" w:line="288"/>
+              <w:rPr>
+                <w:rFonts w:ascii="Arial" w:hAnsi="Arial"/>
+                <w:color w:val="000000"/>
+                <w:sz w:val="22"/>
+              </w:rPr>
+            </w:pPr>
+            <w:r>
+              <w:rPr>
+                <w:rFonts w:ascii="Arial" w:hAnsi="Arial"/>
+                <w:color w:val="000000"/>
+                <w:sz w:val="22"/>
+              </w:rPr>
+              <w:t>Guest</w:t>
+            </w:r>
+          </w:p>
+          <w:p>
+            <w:pPr>
+              <w:pStyle w:val="TableContents"/>
+              <w:widowControl w:val="false"/>
+              <w:spacing w:lineRule="auto" w:line="288"/>
+              <w:rPr>
+                <w:rFonts w:ascii="Arial" w:hAnsi="Arial"/>
+                <w:color w:val="000000"/>
+                <w:sz w:val="22"/>
+              </w:rPr>
+            </w:pPr>
+            <w:r>
+              <w:rPr>
+                <w:rFonts w:ascii="Arial" w:hAnsi="Arial"/>
+                <w:color w:val="000000"/>
+                <w:sz w:val="22"/>
+              </w:rPr>
               <w:t>Review</w:t>
-            </w:r>
-          </w:p>
-          <w:p>
-            <w:pPr>
-              <w:pStyle w:val="TableContents"/>
-              <w:widowControl w:val="false"/>
-              <w:spacing w:lineRule="auto" w:line="288"/>
-              <w:rPr>
-                <w:rFonts w:ascii="Arial" w:hAnsi="Arial"/>
-                <w:color w:val="000000"/>
-                <w:sz w:val="22"/>
-              </w:rPr>
-            </w:pPr>
-            <w:r>
-              <w:rPr>
-                <w:rFonts w:ascii="Arial" w:hAnsi="Arial"/>
-                <w:color w:val="000000"/>
-                <w:sz w:val="22"/>
-              </w:rPr>
-              <w:t>My Products</w:t>
-            </w:r>
-          </w:p>
-          <w:p>
-            <w:pPr>
-              <w:pStyle w:val="TableContents"/>
-              <w:widowControl w:val="false"/>
-              <w:spacing w:lineRule="auto" w:line="288"/>
-              <w:rPr>
-                <w:rFonts w:ascii="Arial" w:hAnsi="Arial"/>
-                <w:color w:val="000000"/>
-                <w:sz w:val="22"/>
-              </w:rPr>
-            </w:pPr>
-            <w:r>
-              <w:rPr>
-                <w:rFonts w:ascii="Arial" w:hAnsi="Arial"/>
-                <w:color w:val="000000"/>
-                <w:sz w:val="22"/>
-              </w:rPr>
-              <w:t>Edit Product</w:t>
-            </w:r>
-          </w:p>
-          <w:p>
-            <w:pPr>
-              <w:pStyle w:val="TableContents"/>
-              <w:widowControl w:val="false"/>
-              <w:spacing w:lineRule="auto" w:line="288"/>
-              <w:rPr>
-                <w:rFonts w:ascii="Arial" w:hAnsi="Arial"/>
-                <w:color w:val="000000"/>
-                <w:sz w:val="22"/>
-              </w:rPr>
-            </w:pPr>
-            <w:r>
-              <w:rPr>
-                <w:rFonts w:ascii="Arial" w:hAnsi="Arial"/>
-                <w:color w:val="000000"/>
-                <w:sz w:val="22"/>
-              </w:rPr>
-              <w:t>Create Product</w:t>
-            </w:r>
-          </w:p>
-          <w:p>
-            <w:pPr>
-              <w:pStyle w:val="TableContents"/>
-              <w:widowControl w:val="false"/>
-              <w:spacing w:lineRule="auto" w:line="288"/>
-              <w:rPr>
-                <w:rFonts w:ascii="Arial" w:hAnsi="Arial"/>
-                <w:color w:val="000000"/>
-                <w:sz w:val="22"/>
-              </w:rPr>
-            </w:pPr>
-            <w:r>
-              <w:rPr>
-                <w:rFonts w:ascii="Arial" w:hAnsi="Arial"/>
-                <w:color w:val="000000"/>
-                <w:sz w:val="22"/>
-              </w:rPr>
-              <w:t>Delete Product</w:t>
-            </w:r>
-          </w:p>
-          <w:p>
-            <w:pPr>
-              <w:pStyle w:val="TableContents"/>
-              <w:widowControl w:val="false"/>
-              <w:spacing w:lineRule="auto" w:line="288"/>
-              <w:rPr>
-                <w:rFonts w:ascii="Arial" w:hAnsi="Arial"/>
-                <w:color w:val="000000"/>
-                <w:sz w:val="22"/>
-              </w:rPr>
-            </w:pPr>
-            <w:r>
-              <w:rPr>
-                <w:rFonts w:ascii="Arial" w:hAnsi="Arial"/>
-                <w:color w:val="000000"/>
-                <w:sz w:val="22"/>
-              </w:rPr>
-              <w:t>Catalog</w:t>
             </w:r>
           </w:p>
         </w:tc>
       </w:tr>
     </w:tbl>
+    <w:p>
+      <w:pPr>
+        <w:pStyle w:val="TextBody"/>
+        <w:rPr/>
+      </w:pPr>
+      <w:r>
+        <w:rPr/>
+      </w:r>
+    </w:p>
+    <w:p>
+      <w:pPr>
+        <w:pStyle w:val="TextBody"/>
+        <w:rPr/>
+      </w:pPr>
+      <w:r>
+        <w:rPr/>
+      </w:r>
+    </w:p>
     <w:p>
       <w:pPr>
         <w:pStyle w:val="TextBody"/>
@@ -1470,728 +1610,9 @@
     <w:p>
       <w:pPr>
         <w:pStyle w:val="Normal"/>
-        <w:spacing w:lineRule="auto" w:line="240"/>
+        <w:spacing w:lineRule="auto" w:line="240" w:before="0" w:after="160"/>
         <w:rPr>
           <w:rFonts w:ascii="Arial" w:hAnsi="Arial" w:cs="Arial"/>
-          <w:sz w:val="28"/>
-          <w:szCs w:val="28"/>
-        </w:rPr>
-      </w:pPr>
-      <w:r>
-        <w:rPr>
-          <w:rFonts w:cs="Arial" w:ascii="Arial" w:hAnsi="Arial"/>
-          <w:sz w:val="28"/>
-          <w:szCs w:val="28"/>
-        </w:rPr>
-      </w:r>
-    </w:p>
-    <w:tbl>
-      <w:tblPr>
-        <w:tblW w:w="9360" w:type="dxa"/>
-        <w:jc w:val="left"/>
-        <w:tblInd w:w="-11" w:type="dxa"/>
-        <w:tblLayout w:type="fixed"/>
-        <w:tblCellMar>
-          <w:top w:w="100" w:type="dxa"/>
-          <w:left w:w="100" w:type="dxa"/>
-          <w:bottom w:w="100" w:type="dxa"/>
-          <w:right w:w="100" w:type="dxa"/>
-        </w:tblCellMar>
-        <w:tblLook w:val="0000" w:noHBand="0" w:noVBand="0" w:firstColumn="0" w:lastRow="0" w:lastColumn="0" w:firstRow="0"/>
-      </w:tblPr>
-      <w:tblGrid>
-        <w:gridCol w:w="4772"/>
-        <w:gridCol w:w="4587"/>
-      </w:tblGrid>
-      <w:tr>
-        <w:trPr/>
-        <w:tc>
-          <w:tcPr>
-            <w:tcW w:w="9359" w:type="dxa"/>
-            <w:gridSpan w:val="2"/>
-            <w:tcBorders>
-              <w:top w:val="single" w:sz="8" w:space="0" w:color="000000"/>
-              <w:left w:val="single" w:sz="8" w:space="0" w:color="000000"/>
-              <w:bottom w:val="single" w:sz="8" w:space="0" w:color="000000"/>
-              <w:right w:val="single" w:sz="8" w:space="0" w:color="000000"/>
-            </w:tcBorders>
-            <w:vAlign w:val="center"/>
-          </w:tcPr>
-          <w:p>
-            <w:pPr>
-              <w:pStyle w:val="TableContents"/>
-              <w:widowControl w:val="false"/>
-              <w:spacing w:lineRule="auto" w:line="288"/>
-              <w:rPr>
-                <w:rFonts w:ascii="Arial" w:hAnsi="Arial"/>
-                <w:b/>
-                <w:b/>
-                <w:color w:val="000000"/>
-                <w:sz w:val="22"/>
-              </w:rPr>
-            </w:pPr>
-            <w:r>
-              <w:rPr>
-                <w:rFonts w:ascii="Arial" w:hAnsi="Arial"/>
-                <w:b/>
-                <w:color w:val="000000"/>
-                <w:sz w:val="22"/>
-              </w:rPr>
-              <w:t>Create Product</w:t>
-            </w:r>
-          </w:p>
-        </w:tc>
-      </w:tr>
-      <w:tr>
-        <w:trPr/>
-        <w:tc>
-          <w:tcPr>
-            <w:tcW w:w="4772" w:type="dxa"/>
-            <w:tcBorders>
-              <w:top w:val="single" w:sz="8" w:space="0" w:color="000000"/>
-              <w:left w:val="single" w:sz="8" w:space="0" w:color="000000"/>
-              <w:bottom w:val="single" w:sz="8" w:space="0" w:color="000000"/>
-              <w:right w:val="single" w:sz="8" w:space="0" w:color="000000"/>
-            </w:tcBorders>
-            <w:vAlign w:val="center"/>
-          </w:tcPr>
-          <w:p>
-            <w:pPr>
-              <w:pStyle w:val="TableContents"/>
-              <w:widowControl w:val="false"/>
-              <w:spacing w:lineRule="auto" w:line="288"/>
-              <w:rPr>
-                <w:rFonts w:ascii="Arial" w:hAnsi="Arial"/>
-                <w:color w:val="000000"/>
-                <w:sz w:val="22"/>
-              </w:rPr>
-            </w:pPr>
-            <w:r>
-              <w:rPr>
-                <w:rFonts w:ascii="Arial" w:hAnsi="Arial"/>
-                <w:color w:val="000000"/>
-                <w:sz w:val="22"/>
-              </w:rPr>
-              <w:t>Allows the user/admin to create a product</w:t>
-            </w:r>
-          </w:p>
-        </w:tc>
-        <w:tc>
-          <w:tcPr>
-            <w:tcW w:w="4587" w:type="dxa"/>
-            <w:tcBorders>
-              <w:top w:val="single" w:sz="8" w:space="0" w:color="000000"/>
-              <w:left w:val="single" w:sz="8" w:space="0" w:color="000000"/>
-              <w:bottom w:val="single" w:sz="8" w:space="0" w:color="000000"/>
-              <w:right w:val="single" w:sz="8" w:space="0" w:color="000000"/>
-            </w:tcBorders>
-            <w:vAlign w:val="center"/>
-          </w:tcPr>
-          <w:p>
-            <w:pPr>
-              <w:pStyle w:val="TableContents"/>
-              <w:widowControl w:val="false"/>
-              <w:spacing w:lineRule="auto" w:line="288"/>
-              <w:rPr>
-                <w:rFonts w:ascii="Arial" w:hAnsi="Arial"/>
-                <w:color w:val="000000"/>
-                <w:sz w:val="22"/>
-              </w:rPr>
-            </w:pPr>
-            <w:r>
-              <w:rPr>
-                <w:rFonts w:ascii="Arial" w:hAnsi="Arial"/>
-                <w:color w:val="000000"/>
-                <w:sz w:val="22"/>
-              </w:rPr>
-              <w:t>Product</w:t>
-            </w:r>
-          </w:p>
-        </w:tc>
-      </w:tr>
-    </w:tbl>
-    <w:p>
-      <w:pPr>
-        <w:pStyle w:val="TextBody"/>
-        <w:rPr/>
-      </w:pPr>
-      <w:r>
-        <w:rPr/>
-      </w:r>
-    </w:p>
-    <w:tbl>
-      <w:tblPr>
-        <w:tblpPr w:bottomFromText="0" w:horzAnchor="text" w:leftFromText="141" w:rightFromText="141" w:tblpX="0" w:tblpY="397" w:topFromText="0" w:vertAnchor="text"/>
-        <w:tblW w:w="9360" w:type="dxa"/>
-        <w:jc w:val="left"/>
-        <w:tblInd w:w="-10" w:type="dxa"/>
-        <w:tblLayout w:type="fixed"/>
-        <w:tblCellMar>
-          <w:top w:w="100" w:type="dxa"/>
-          <w:left w:w="100" w:type="dxa"/>
-          <w:bottom w:w="100" w:type="dxa"/>
-          <w:right w:w="100" w:type="dxa"/>
-        </w:tblCellMar>
-        <w:tblLook w:val="0000" w:noHBand="0" w:noVBand="0" w:firstColumn="0" w:lastRow="0" w:lastColumn="0" w:firstRow="0"/>
-      </w:tblPr>
-      <w:tblGrid>
-        <w:gridCol w:w="4772"/>
-        <w:gridCol w:w="4587"/>
-      </w:tblGrid>
-      <w:tr>
-        <w:trPr/>
-        <w:tc>
-          <w:tcPr>
-            <w:tcW w:w="9359" w:type="dxa"/>
-            <w:gridSpan w:val="2"/>
-            <w:tcBorders>
-              <w:top w:val="single" w:sz="8" w:space="0" w:color="000000"/>
-              <w:left w:val="single" w:sz="8" w:space="0" w:color="000000"/>
-              <w:bottom w:val="single" w:sz="8" w:space="0" w:color="000000"/>
-              <w:right w:val="single" w:sz="8" w:space="0" w:color="000000"/>
-            </w:tcBorders>
-            <w:vAlign w:val="center"/>
-          </w:tcPr>
-          <w:p>
-            <w:pPr>
-              <w:pStyle w:val="TableContents"/>
-              <w:widowControl w:val="false"/>
-              <w:spacing w:lineRule="auto" w:line="288"/>
-              <w:rPr>
-                <w:rFonts w:ascii="Arial" w:hAnsi="Arial"/>
-                <w:b/>
-                <w:b/>
-                <w:color w:val="000000"/>
-                <w:sz w:val="22"/>
-              </w:rPr>
-            </w:pPr>
-            <w:r>
-              <w:rPr>
-                <w:rFonts w:ascii="Arial" w:hAnsi="Arial"/>
-                <w:b/>
-                <w:color w:val="000000"/>
-                <w:sz w:val="22"/>
-              </w:rPr>
-              <w:t>My Products</w:t>
-            </w:r>
-          </w:p>
-        </w:tc>
-      </w:tr>
-      <w:tr>
-        <w:trPr/>
-        <w:tc>
-          <w:tcPr>
-            <w:tcW w:w="4772" w:type="dxa"/>
-            <w:tcBorders>
-              <w:top w:val="single" w:sz="8" w:space="0" w:color="000000"/>
-              <w:left w:val="single" w:sz="8" w:space="0" w:color="000000"/>
-              <w:bottom w:val="single" w:sz="8" w:space="0" w:color="000000"/>
-              <w:right w:val="single" w:sz="8" w:space="0" w:color="000000"/>
-            </w:tcBorders>
-            <w:vAlign w:val="center"/>
-          </w:tcPr>
-          <w:p>
-            <w:pPr>
-              <w:pStyle w:val="TableContents"/>
-              <w:widowControl w:val="false"/>
-              <w:spacing w:lineRule="auto" w:line="288"/>
-              <w:rPr>
-                <w:rFonts w:ascii="Arial" w:hAnsi="Arial"/>
-                <w:color w:val="000000"/>
-                <w:sz w:val="22"/>
-              </w:rPr>
-            </w:pPr>
-            <w:r>
-              <w:rPr>
-                <w:rFonts w:ascii="Arial" w:hAnsi="Arial"/>
-                <w:color w:val="000000"/>
-                <w:sz w:val="22"/>
-              </w:rPr>
-              <w:t>Shows the user/admin it’s products</w:t>
-            </w:r>
-          </w:p>
-        </w:tc>
-        <w:tc>
-          <w:tcPr>
-            <w:tcW w:w="4587" w:type="dxa"/>
-            <w:tcBorders>
-              <w:top w:val="single" w:sz="8" w:space="0" w:color="000000"/>
-              <w:left w:val="single" w:sz="8" w:space="0" w:color="000000"/>
-              <w:bottom w:val="single" w:sz="8" w:space="0" w:color="000000"/>
-              <w:right w:val="single" w:sz="8" w:space="0" w:color="000000"/>
-            </w:tcBorders>
-            <w:vAlign w:val="center"/>
-          </w:tcPr>
-          <w:p>
-            <w:pPr>
-              <w:pStyle w:val="TableContents"/>
-              <w:widowControl w:val="false"/>
-              <w:spacing w:lineRule="auto" w:line="288"/>
-              <w:rPr>
-                <w:rFonts w:ascii="Arial" w:hAnsi="Arial"/>
-                <w:color w:val="000000"/>
-                <w:sz w:val="22"/>
-              </w:rPr>
-            </w:pPr>
-            <w:r>
-              <w:rPr>
-                <w:rFonts w:ascii="Arial" w:hAnsi="Arial"/>
-                <w:color w:val="000000"/>
-                <w:sz w:val="22"/>
-              </w:rPr>
-              <w:t>Product</w:t>
-            </w:r>
-          </w:p>
-        </w:tc>
-      </w:tr>
-    </w:tbl>
-    <w:p>
-      <w:pPr>
-        <w:pStyle w:val="Normal"/>
-        <w:spacing w:lineRule="auto" w:line="240"/>
-        <w:rPr>
-          <w:rFonts w:ascii="Arial" w:hAnsi="Arial" w:cs="Arial"/>
-          <w:sz w:val="28"/>
-          <w:szCs w:val="28"/>
-        </w:rPr>
-      </w:pPr>
-      <w:r>
-        <w:rPr>
-          <w:rFonts w:cs="Arial" w:ascii="Arial" w:hAnsi="Arial"/>
-          <w:sz w:val="28"/>
-          <w:szCs w:val="28"/>
-        </w:rPr>
-      </w:r>
-    </w:p>
-    <w:tbl>
-      <w:tblPr>
-        <w:tblW w:w="9360" w:type="dxa"/>
-        <w:jc w:val="left"/>
-        <w:tblInd w:w="-11" w:type="dxa"/>
-        <w:tblLayout w:type="fixed"/>
-        <w:tblCellMar>
-          <w:top w:w="100" w:type="dxa"/>
-          <w:left w:w="100" w:type="dxa"/>
-          <w:bottom w:w="100" w:type="dxa"/>
-          <w:right w:w="100" w:type="dxa"/>
-        </w:tblCellMar>
-        <w:tblLook w:val="0000" w:noHBand="0" w:noVBand="0" w:firstColumn="0" w:lastRow="0" w:lastColumn="0" w:firstRow="0"/>
-      </w:tblPr>
-      <w:tblGrid>
-        <w:gridCol w:w="4772"/>
-        <w:gridCol w:w="4587"/>
-      </w:tblGrid>
-      <w:tr>
-        <w:trPr/>
-        <w:tc>
-          <w:tcPr>
-            <w:tcW w:w="9359" w:type="dxa"/>
-            <w:gridSpan w:val="2"/>
-            <w:tcBorders>
-              <w:top w:val="single" w:sz="8" w:space="0" w:color="000000"/>
-              <w:left w:val="single" w:sz="8" w:space="0" w:color="000000"/>
-              <w:bottom w:val="single" w:sz="8" w:space="0" w:color="000000"/>
-              <w:right w:val="single" w:sz="8" w:space="0" w:color="000000"/>
-            </w:tcBorders>
-            <w:vAlign w:val="center"/>
-          </w:tcPr>
-          <w:p>
-            <w:pPr>
-              <w:pStyle w:val="TableContents"/>
-              <w:widowControl w:val="false"/>
-              <w:spacing w:lineRule="auto" w:line="288"/>
-              <w:rPr>
-                <w:rFonts w:ascii="Arial" w:hAnsi="Arial"/>
-                <w:b/>
-                <w:b/>
-                <w:color w:val="000000"/>
-                <w:sz w:val="22"/>
-              </w:rPr>
-            </w:pPr>
-            <w:r>
-              <w:rPr>
-                <w:rFonts w:ascii="Arial" w:hAnsi="Arial"/>
-                <w:b/>
-                <w:color w:val="000000"/>
-                <w:sz w:val="22"/>
-              </w:rPr>
-              <w:t>Edit Product</w:t>
-            </w:r>
-          </w:p>
-        </w:tc>
-      </w:tr>
-      <w:tr>
-        <w:trPr/>
-        <w:tc>
-          <w:tcPr>
-            <w:tcW w:w="4772" w:type="dxa"/>
-            <w:tcBorders>
-              <w:top w:val="single" w:sz="8" w:space="0" w:color="000000"/>
-              <w:left w:val="single" w:sz="8" w:space="0" w:color="000000"/>
-              <w:bottom w:val="single" w:sz="8" w:space="0" w:color="000000"/>
-              <w:right w:val="single" w:sz="8" w:space="0" w:color="000000"/>
-            </w:tcBorders>
-            <w:vAlign w:val="center"/>
-          </w:tcPr>
-          <w:p>
-            <w:pPr>
-              <w:pStyle w:val="TableContents"/>
-              <w:widowControl w:val="false"/>
-              <w:spacing w:lineRule="auto" w:line="288"/>
-              <w:rPr>
-                <w:rFonts w:ascii="Arial" w:hAnsi="Arial"/>
-                <w:color w:val="000000"/>
-                <w:sz w:val="22"/>
-              </w:rPr>
-            </w:pPr>
-            <w:r>
-              <w:rPr>
-                <w:rFonts w:ascii="Arial" w:hAnsi="Arial"/>
-                <w:color w:val="000000"/>
-                <w:sz w:val="22"/>
-              </w:rPr>
-              <w:t xml:space="preserve">Edits the user/admin it’s products </w:t>
-            </w:r>
-          </w:p>
-        </w:tc>
-        <w:tc>
-          <w:tcPr>
-            <w:tcW w:w="4587" w:type="dxa"/>
-            <w:tcBorders>
-              <w:top w:val="single" w:sz="8" w:space="0" w:color="000000"/>
-              <w:left w:val="single" w:sz="8" w:space="0" w:color="000000"/>
-              <w:bottom w:val="single" w:sz="8" w:space="0" w:color="000000"/>
-              <w:right w:val="single" w:sz="8" w:space="0" w:color="000000"/>
-            </w:tcBorders>
-            <w:vAlign w:val="center"/>
-          </w:tcPr>
-          <w:p>
-            <w:pPr>
-              <w:pStyle w:val="TableContents"/>
-              <w:widowControl w:val="false"/>
-              <w:spacing w:lineRule="auto" w:line="288"/>
-              <w:rPr>
-                <w:rFonts w:ascii="Arial" w:hAnsi="Arial"/>
-                <w:color w:val="000000"/>
-                <w:sz w:val="22"/>
-              </w:rPr>
-            </w:pPr>
-            <w:r>
-              <w:rPr>
-                <w:rFonts w:ascii="Arial" w:hAnsi="Arial"/>
-                <w:color w:val="000000"/>
-                <w:sz w:val="22"/>
-              </w:rPr>
-              <w:t>Product</w:t>
-            </w:r>
-          </w:p>
-        </w:tc>
-      </w:tr>
-    </w:tbl>
-    <w:p>
-      <w:pPr>
-        <w:pStyle w:val="Normal"/>
-        <w:tabs>
-          <w:tab w:val="clear" w:pos="708"/>
-          <w:tab w:val="left" w:pos="1134" w:leader="none"/>
-        </w:tabs>
-        <w:spacing w:lineRule="auto" w:line="240"/>
-        <w:rPr>
-          <w:rFonts w:ascii="Arial" w:hAnsi="Arial" w:cs="Arial"/>
-          <w:sz w:val="28"/>
-          <w:szCs w:val="28"/>
-        </w:rPr>
-      </w:pPr>
-      <w:r>
-        <w:rPr>
-          <w:rFonts w:cs="Arial" w:ascii="Arial" w:hAnsi="Arial"/>
-          <w:sz w:val="28"/>
-          <w:szCs w:val="28"/>
-        </w:rPr>
-      </w:r>
-    </w:p>
-    <w:tbl>
-      <w:tblPr>
-        <w:tblW w:w="9360" w:type="dxa"/>
-        <w:jc w:val="left"/>
-        <w:tblInd w:w="-11" w:type="dxa"/>
-        <w:tblLayout w:type="fixed"/>
-        <w:tblCellMar>
-          <w:top w:w="100" w:type="dxa"/>
-          <w:left w:w="100" w:type="dxa"/>
-          <w:bottom w:w="100" w:type="dxa"/>
-          <w:right w:w="100" w:type="dxa"/>
-        </w:tblCellMar>
-        <w:tblLook w:val="0000" w:noHBand="0" w:noVBand="0" w:firstColumn="0" w:lastRow="0" w:lastColumn="0" w:firstRow="0"/>
-      </w:tblPr>
-      <w:tblGrid>
-        <w:gridCol w:w="4772"/>
-        <w:gridCol w:w="4587"/>
-      </w:tblGrid>
-      <w:tr>
-        <w:trPr/>
-        <w:tc>
-          <w:tcPr>
-            <w:tcW w:w="9359" w:type="dxa"/>
-            <w:gridSpan w:val="2"/>
-            <w:tcBorders>
-              <w:top w:val="single" w:sz="8" w:space="0" w:color="000000"/>
-              <w:left w:val="single" w:sz="8" w:space="0" w:color="000000"/>
-              <w:bottom w:val="single" w:sz="8" w:space="0" w:color="000000"/>
-              <w:right w:val="single" w:sz="8" w:space="0" w:color="000000"/>
-            </w:tcBorders>
-            <w:vAlign w:val="center"/>
-          </w:tcPr>
-          <w:p>
-            <w:pPr>
-              <w:pStyle w:val="TableContents"/>
-              <w:widowControl w:val="false"/>
-              <w:spacing w:lineRule="auto" w:line="288"/>
-              <w:rPr>
-                <w:rFonts w:ascii="Arial" w:hAnsi="Arial"/>
-                <w:b/>
-                <w:b/>
-                <w:color w:val="000000"/>
-                <w:sz w:val="22"/>
-              </w:rPr>
-            </w:pPr>
-            <w:r>
-              <w:rPr>
-                <w:rFonts w:ascii="Arial" w:hAnsi="Arial"/>
-                <w:b/>
-                <w:color w:val="000000"/>
-                <w:sz w:val="22"/>
-              </w:rPr>
-              <w:t>Delete Product</w:t>
-            </w:r>
-          </w:p>
-        </w:tc>
-      </w:tr>
-      <w:tr>
-        <w:trPr/>
-        <w:tc>
-          <w:tcPr>
-            <w:tcW w:w="4772" w:type="dxa"/>
-            <w:tcBorders>
-              <w:top w:val="single" w:sz="8" w:space="0" w:color="000000"/>
-              <w:left w:val="single" w:sz="8" w:space="0" w:color="000000"/>
-              <w:bottom w:val="single" w:sz="8" w:space="0" w:color="000000"/>
-              <w:right w:val="single" w:sz="8" w:space="0" w:color="000000"/>
-            </w:tcBorders>
-            <w:vAlign w:val="center"/>
-          </w:tcPr>
-          <w:p>
-            <w:pPr>
-              <w:pStyle w:val="TableContents"/>
-              <w:widowControl w:val="false"/>
-              <w:spacing w:lineRule="auto" w:line="288"/>
-              <w:rPr>
-                <w:rFonts w:ascii="Arial" w:hAnsi="Arial"/>
-                <w:color w:val="000000"/>
-                <w:sz w:val="22"/>
-              </w:rPr>
-            </w:pPr>
-            <w:r>
-              <w:rPr>
-                <w:rFonts w:ascii="Arial" w:hAnsi="Arial"/>
-                <w:color w:val="000000"/>
-                <w:sz w:val="22"/>
-              </w:rPr>
-              <w:t xml:space="preserve">Let the user/admin delete a product </w:t>
-            </w:r>
-          </w:p>
-        </w:tc>
-        <w:tc>
-          <w:tcPr>
-            <w:tcW w:w="4587" w:type="dxa"/>
-            <w:tcBorders>
-              <w:top w:val="single" w:sz="8" w:space="0" w:color="000000"/>
-              <w:left w:val="single" w:sz="8" w:space="0" w:color="000000"/>
-              <w:bottom w:val="single" w:sz="8" w:space="0" w:color="000000"/>
-              <w:right w:val="single" w:sz="8" w:space="0" w:color="000000"/>
-            </w:tcBorders>
-            <w:vAlign w:val="center"/>
-          </w:tcPr>
-          <w:p>
-            <w:pPr>
-              <w:pStyle w:val="TableContents"/>
-              <w:widowControl w:val="false"/>
-              <w:spacing w:lineRule="auto" w:line="288"/>
-              <w:rPr>
-                <w:rFonts w:ascii="Arial" w:hAnsi="Arial"/>
-                <w:color w:val="000000"/>
-                <w:sz w:val="22"/>
-              </w:rPr>
-            </w:pPr>
-            <w:r>
-              <w:rPr>
-                <w:rFonts w:ascii="Arial" w:hAnsi="Arial"/>
-                <w:color w:val="000000"/>
-                <w:sz w:val="22"/>
-              </w:rPr>
-              <w:t>Product</w:t>
-            </w:r>
-          </w:p>
-        </w:tc>
-      </w:tr>
-    </w:tbl>
-    <w:p>
-      <w:pPr>
-        <w:pStyle w:val="Normal"/>
-        <w:spacing w:lineRule="auto" w:line="240"/>
-        <w:rPr>
-          <w:rFonts w:ascii="Arial" w:hAnsi="Arial" w:cs="Arial"/>
-          <w:b/>
-          <w:b/>
-          <w:bCs/>
-          <w:sz w:val="28"/>
-          <w:szCs w:val="28"/>
-        </w:rPr>
-      </w:pPr>
-      <w:r>
-        <w:rPr>
-          <w:rFonts w:cs="Arial" w:ascii="Arial" w:hAnsi="Arial"/>
-          <w:b/>
-          <w:bCs/>
-          <w:sz w:val="28"/>
-          <w:szCs w:val="28"/>
-        </w:rPr>
-      </w:r>
-    </w:p>
-    <w:tbl>
-      <w:tblPr>
-        <w:tblW w:w="9360" w:type="dxa"/>
-        <w:jc w:val="left"/>
-        <w:tblInd w:w="-11" w:type="dxa"/>
-        <w:tblLayout w:type="fixed"/>
-        <w:tblCellMar>
-          <w:top w:w="100" w:type="dxa"/>
-          <w:left w:w="100" w:type="dxa"/>
-          <w:bottom w:w="100" w:type="dxa"/>
-          <w:right w:w="100" w:type="dxa"/>
-        </w:tblCellMar>
-        <w:tblLook w:val="0000" w:noHBand="0" w:noVBand="0" w:firstColumn="0" w:lastRow="0" w:lastColumn="0" w:firstRow="0"/>
-      </w:tblPr>
-      <w:tblGrid>
-        <w:gridCol w:w="4772"/>
-        <w:gridCol w:w="4587"/>
-      </w:tblGrid>
-      <w:tr>
-        <w:trPr/>
-        <w:tc>
-          <w:tcPr>
-            <w:tcW w:w="9359" w:type="dxa"/>
-            <w:gridSpan w:val="2"/>
-            <w:tcBorders>
-              <w:top w:val="single" w:sz="8" w:space="0" w:color="000000"/>
-              <w:left w:val="single" w:sz="8" w:space="0" w:color="000000"/>
-              <w:bottom w:val="single" w:sz="8" w:space="0" w:color="000000"/>
-              <w:right w:val="single" w:sz="8" w:space="0" w:color="000000"/>
-            </w:tcBorders>
-            <w:vAlign w:val="center"/>
-          </w:tcPr>
-          <w:p>
-            <w:pPr>
-              <w:pStyle w:val="TableContents"/>
-              <w:widowControl w:val="false"/>
-              <w:spacing w:lineRule="auto" w:line="288"/>
-              <w:rPr>
-                <w:rFonts w:ascii="Arial" w:hAnsi="Arial"/>
-                <w:b/>
-                <w:b/>
-                <w:color w:val="000000"/>
-                <w:sz w:val="22"/>
-              </w:rPr>
-            </w:pPr>
-            <w:r>
-              <w:rPr>
-                <w:rFonts w:ascii="Arial" w:hAnsi="Arial"/>
-                <w:b/>
-                <w:color w:val="000000"/>
-                <w:sz w:val="22"/>
-              </w:rPr>
-              <w:t xml:space="preserve">Catalog </w:t>
-            </w:r>
-          </w:p>
-        </w:tc>
-      </w:tr>
-      <w:tr>
-        <w:trPr/>
-        <w:tc>
-          <w:tcPr>
-            <w:tcW w:w="4772" w:type="dxa"/>
-            <w:tcBorders>
-              <w:top w:val="single" w:sz="8" w:space="0" w:color="000000"/>
-              <w:left w:val="single" w:sz="8" w:space="0" w:color="000000"/>
-              <w:bottom w:val="single" w:sz="8" w:space="0" w:color="000000"/>
-              <w:right w:val="single" w:sz="8" w:space="0" w:color="000000"/>
-            </w:tcBorders>
-            <w:vAlign w:val="center"/>
-          </w:tcPr>
-          <w:p>
-            <w:pPr>
-              <w:pStyle w:val="TableContents"/>
-              <w:widowControl w:val="false"/>
-              <w:spacing w:lineRule="auto" w:line="288"/>
-              <w:rPr>
-                <w:rFonts w:ascii="Arial" w:hAnsi="Arial"/>
-                <w:color w:val="000000"/>
-                <w:sz w:val="22"/>
-              </w:rPr>
-            </w:pPr>
-            <w:r>
-              <w:rPr>
-                <w:rFonts w:ascii="Arial" w:hAnsi="Arial"/>
-                <w:color w:val="000000"/>
-                <w:sz w:val="22"/>
-              </w:rPr>
-              <w:t xml:space="preserve">Show all approved products </w:t>
-            </w:r>
-          </w:p>
-        </w:tc>
-        <w:tc>
-          <w:tcPr>
-            <w:tcW w:w="4587" w:type="dxa"/>
-            <w:tcBorders>
-              <w:top w:val="single" w:sz="8" w:space="0" w:color="000000"/>
-              <w:left w:val="single" w:sz="8" w:space="0" w:color="000000"/>
-              <w:bottom w:val="single" w:sz="8" w:space="0" w:color="000000"/>
-              <w:right w:val="single" w:sz="8" w:space="0" w:color="000000"/>
-            </w:tcBorders>
-            <w:vAlign w:val="center"/>
-          </w:tcPr>
-          <w:p>
-            <w:pPr>
-              <w:pStyle w:val="TableContents"/>
-              <w:widowControl w:val="false"/>
-              <w:spacing w:lineRule="auto" w:line="288"/>
-              <w:rPr>
-                <w:rFonts w:ascii="Arial" w:hAnsi="Arial"/>
-                <w:color w:val="000000"/>
-                <w:sz w:val="22"/>
-              </w:rPr>
-            </w:pPr>
-            <w:r>
-              <w:rPr>
-                <w:rFonts w:ascii="Arial" w:hAnsi="Arial"/>
-                <w:color w:val="000000"/>
-                <w:sz w:val="22"/>
-              </w:rPr>
-              <w:t>Product</w:t>
-            </w:r>
-          </w:p>
-        </w:tc>
-      </w:tr>
-    </w:tbl>
-    <w:p>
-      <w:pPr>
-        <w:pStyle w:val="Normal"/>
-        <w:spacing w:before="0" w:after="160"/>
-        <w:rPr>
-          <w:rFonts w:ascii="Arial" w:hAnsi="Arial" w:cs="Arial"/>
-          <w:b/>
-          <w:b/>
-          <w:bCs/>
           <w:sz w:val="28"/>
           <w:szCs w:val="28"/>
         </w:rPr>
@@ -2740,6 +2161,7 @@
     <w:qFormat/>
     <w:pPr>
       <w:widowControl/>
+      <w:suppressAutoHyphens w:val="true"/>
       <w:bidi w:val="0"/>
       <w:spacing w:lineRule="auto" w:line="259" w:before="0" w:after="160"/>
       <w:jc w:val="left"/>

</xml_diff>

<commit_message>
fixed overlapping issue in crccards doc
</commit_message>
<xml_diff>
--- a/deliverables/CRCCards.docx
+++ b/deliverables/CRCCards.docx
@@ -1,13 +1,11 @@
 
 <file path=word/document.xml><?xml version="1.0" encoding="utf-8"?>
-<w:document xmlns:o="urn:schemas-microsoft-com:office:office" xmlns:r="http://schemas.openxmlformats.org/officeDocument/2006/relationships" xmlns:v="urn:schemas-microsoft-com:vml" xmlns:w="http://schemas.openxmlformats.org/wordprocessingml/2006/main" xmlns:w10="urn:schemas-microsoft-com:office:word" xmlns:wp="http://schemas.openxmlformats.org/drawingml/2006/wordprocessingDrawing" xmlns:wps="http://schemas.microsoft.com/office/word/2010/wordprocessingShape" xmlns:wpg="http://schemas.microsoft.com/office/word/2010/wordprocessingGroup" xmlns:mc="http://schemas.openxmlformats.org/markup-compatibility/2006" xmlns:wp14="http://schemas.microsoft.com/office/word/2010/wordprocessingDrawing" xmlns:w14="http://schemas.microsoft.com/office/word/2010/wordml" mc:Ignorable="w14 wp14">
+<w:document xmlns:wpc="http://schemas.microsoft.com/office/word/2010/wordprocessingCanvas" xmlns:cx="http://schemas.microsoft.com/office/drawing/2014/chartex" xmlns:cx1="http://schemas.microsoft.com/office/drawing/2015/9/8/chartex" xmlns:cx2="http://schemas.microsoft.com/office/drawing/2015/10/21/chartex" xmlns:cx3="http://schemas.microsoft.com/office/drawing/2016/5/9/chartex" xmlns:cx4="http://schemas.microsoft.com/office/drawing/2016/5/10/chartex" xmlns:cx5="http://schemas.microsoft.com/office/drawing/2016/5/11/chartex" xmlns:cx6="http://schemas.microsoft.com/office/drawing/2016/5/12/chartex" xmlns:cx7="http://schemas.microsoft.com/office/drawing/2016/5/13/chartex" xmlns:cx8="http://schemas.microsoft.com/office/drawing/2016/5/14/chartex" xmlns:mc="http://schemas.openxmlformats.org/markup-compatibility/2006" xmlns:aink="http://schemas.microsoft.com/office/drawing/2016/ink" xmlns:am3d="http://schemas.microsoft.com/office/drawing/2017/model3d" xmlns:o="urn:schemas-microsoft-com:office:office" xmlns:r="http://schemas.openxmlformats.org/officeDocument/2006/relationships" xmlns:m="http://schemas.openxmlformats.org/officeDocument/2006/math" xmlns:v="urn:schemas-microsoft-com:vml" xmlns:wp14="http://schemas.microsoft.com/office/word/2010/wordprocessingDrawing" xmlns:wp="http://schemas.openxmlformats.org/drawingml/2006/wordprocessingDrawing" xmlns:w10="urn:schemas-microsoft-com:office:word" xmlns:w="http://schemas.openxmlformats.org/wordprocessingml/2006/main" xmlns:w14="http://schemas.microsoft.com/office/word/2010/wordml" xmlns:w15="http://schemas.microsoft.com/office/word/2012/wordml" xmlns:w16cid="http://schemas.microsoft.com/office/word/2016/wordml/cid" xmlns:w16se="http://schemas.microsoft.com/office/word/2015/wordml/symex" xmlns:wpg="http://schemas.microsoft.com/office/word/2010/wordprocessingGroup" xmlns:wpi="http://schemas.microsoft.com/office/word/2010/wordprocessingInk" xmlns:wne="http://schemas.microsoft.com/office/word/2006/wordml" xmlns:wps="http://schemas.microsoft.com/office/word/2010/wordprocessingShape" mc:Ignorable="w14 w15 w16se w16cid wp14">
   <w:body>
     <w:p>
       <w:pPr>
-        <w:pStyle w:val="Normal"/>
         <w:rPr>
           <w:rFonts w:ascii="Arial" w:hAnsi="Arial" w:cs="Arial"/>
-          <w:b/>
           <w:b/>
           <w:bCs/>
           <w:sz w:val="28"/>
@@ -17,7 +15,7 @@
       </w:pPr>
       <w:r>
         <w:rPr>
-          <w:rFonts w:cs="Arial" w:ascii="Arial" w:hAnsi="Arial"/>
+          <w:rFonts w:ascii="Arial" w:hAnsi="Arial" w:cs="Arial"/>
           <w:b/>
           <w:bCs/>
           <w:sz w:val="28"/>
@@ -29,10 +27,8 @@
     </w:p>
     <w:tbl>
       <w:tblPr>
-        <w:tblpPr w:bottomFromText="0" w:horzAnchor="margin" w:leftFromText="141" w:rightFromText="141" w:tblpX="0" w:tblpY="333" w:topFromText="0" w:vertAnchor="text"/>
+        <w:tblpPr w:leftFromText="141" w:rightFromText="141" w:vertAnchor="text" w:horzAnchor="margin" w:tblpY="333"/>
         <w:tblW w:w="9360" w:type="dxa"/>
-        <w:jc w:val="left"/>
-        <w:tblInd w:w="-10" w:type="dxa"/>
         <w:tblLayout w:type="fixed"/>
         <w:tblCellMar>
           <w:top w:w="100" w:type="dxa"/>
@@ -40,14 +36,13 @@
           <w:bottom w:w="100" w:type="dxa"/>
           <w:right w:w="100" w:type="dxa"/>
         </w:tblCellMar>
-        <w:tblLook w:val="04a0" w:noHBand="0" w:noVBand="1" w:firstColumn="1" w:lastRow="0" w:lastColumn="0" w:firstRow="1"/>
+        <w:tblLook w:val="04A0" w:firstRow="1" w:lastRow="0" w:firstColumn="1" w:lastColumn="0" w:noHBand="0" w:noVBand="1"/>
       </w:tblPr>
       <w:tblGrid>
-        <w:gridCol w:w="4952"/>
+        <w:gridCol w:w="4953"/>
         <w:gridCol w:w="4407"/>
       </w:tblGrid>
       <w:tr>
-        <w:trPr/>
         <w:tc>
           <w:tcPr>
             <w:tcW w:w="9359" w:type="dxa"/>
@@ -63,11 +58,9 @@
           <w:p>
             <w:pPr>
               <w:pStyle w:val="TableContents"/>
-              <w:widowControl w:val="false"/>
-              <w:spacing w:lineRule="auto" w:line="288"/>
-              <w:rPr>
-                <w:rFonts w:ascii="Arial" w:hAnsi="Arial"/>
-                <w:b/>
+              <w:spacing w:line="288" w:lineRule="auto"/>
+              <w:rPr>
+                <w:rFonts w:ascii="Arial" w:hAnsi="Arial"/>
                 <w:b/>
                 <w:color w:val="000000"/>
                 <w:sz w:val="22"/>
@@ -87,7 +80,7 @@
       </w:tr>
       <w:tr>
         <w:trPr>
-          <w:trHeight w:val="2901" w:hRule="atLeast"/>
+          <w:trHeight w:val="2901"/>
         </w:trPr>
         <w:tc>
           <w:tcPr>
@@ -103,8 +96,7 @@
           <w:p>
             <w:pPr>
               <w:pStyle w:val="TableContents"/>
-              <w:widowControl w:val="false"/>
-              <w:spacing w:lineRule="auto" w:line="288"/>
+              <w:spacing w:line="288" w:lineRule="auto"/>
               <w:rPr>
                 <w:rFonts w:ascii="Arial" w:hAnsi="Arial"/>
                 <w:color w:val="000000"/>
@@ -123,8 +115,7 @@
           <w:p>
             <w:pPr>
               <w:pStyle w:val="TableContents"/>
-              <w:widowControl w:val="false"/>
-              <w:spacing w:lineRule="auto" w:line="288"/>
+              <w:spacing w:line="288" w:lineRule="auto"/>
               <w:rPr>
                 <w:rFonts w:ascii="Arial" w:hAnsi="Arial"/>
                 <w:color w:val="000000"/>
@@ -143,8 +134,7 @@
           <w:p>
             <w:pPr>
               <w:pStyle w:val="TableContents"/>
-              <w:widowControl w:val="false"/>
-              <w:spacing w:lineRule="auto" w:line="288"/>
+              <w:spacing w:line="288" w:lineRule="auto"/>
               <w:rPr>
                 <w:rFonts w:ascii="Arial" w:hAnsi="Arial"/>
                 <w:color w:val="000000"/>
@@ -163,8 +153,7 @@
           <w:p>
             <w:pPr>
               <w:pStyle w:val="TableContents"/>
-              <w:widowControl w:val="false"/>
-              <w:spacing w:lineRule="auto" w:line="288"/>
+              <w:spacing w:line="288" w:lineRule="auto"/>
               <w:rPr>
                 <w:rFonts w:ascii="Arial" w:hAnsi="Arial"/>
                 <w:color w:val="000000"/>
@@ -183,8 +172,7 @@
           <w:p>
             <w:pPr>
               <w:pStyle w:val="TableContents"/>
-              <w:widowControl w:val="false"/>
-              <w:spacing w:lineRule="auto" w:line="288"/>
+              <w:spacing w:line="288" w:lineRule="auto"/>
               <w:rPr>
                 <w:rFonts w:ascii="Arial" w:hAnsi="Arial"/>
                 <w:color w:val="000000"/>
@@ -203,8 +191,7 @@
           <w:p>
             <w:pPr>
               <w:pStyle w:val="TableContents"/>
-              <w:widowControl w:val="false"/>
-              <w:spacing w:lineRule="auto" w:line="288"/>
+              <w:spacing w:line="288" w:lineRule="auto"/>
               <w:rPr>
                 <w:rFonts w:ascii="Arial" w:hAnsi="Arial"/>
                 <w:color w:val="000000"/>
@@ -223,8 +210,7 @@
           <w:p>
             <w:pPr>
               <w:pStyle w:val="TableContents"/>
-              <w:widowControl w:val="false"/>
-              <w:spacing w:lineRule="auto" w:line="288"/>
+              <w:spacing w:line="288" w:lineRule="auto"/>
               <w:rPr>
                 <w:rFonts w:ascii="Arial" w:hAnsi="Arial"/>
                 <w:color w:val="000000"/>
@@ -243,8 +229,7 @@
           <w:p>
             <w:pPr>
               <w:pStyle w:val="TableContents"/>
-              <w:widowControl w:val="false"/>
-              <w:spacing w:lineRule="auto" w:line="288"/>
+              <w:spacing w:line="288" w:lineRule="auto"/>
               <w:rPr>
                 <w:rFonts w:ascii="Arial" w:hAnsi="Arial"/>
                 <w:color w:val="000000"/>
@@ -263,8 +248,7 @@
           <w:p>
             <w:pPr>
               <w:pStyle w:val="TableContents"/>
-              <w:widowControl w:val="false"/>
-              <w:spacing w:lineRule="auto" w:line="288"/>
+              <w:spacing w:line="288" w:lineRule="auto"/>
               <w:rPr>
                 <w:rFonts w:ascii="Arial" w:hAnsi="Arial"/>
                 <w:color w:val="000000"/>
@@ -283,8 +267,7 @@
           <w:p>
             <w:pPr>
               <w:pStyle w:val="TableContents"/>
-              <w:widowControl w:val="false"/>
-              <w:spacing w:lineRule="auto" w:line="288"/>
+              <w:spacing w:line="288" w:lineRule="auto"/>
               <w:rPr>
                 <w:rFonts w:ascii="Arial" w:hAnsi="Arial"/>
                 <w:color w:val="000000"/>
@@ -315,8 +298,7 @@
           <w:p>
             <w:pPr>
               <w:pStyle w:val="TableContents"/>
-              <w:widowControl w:val="false"/>
-              <w:spacing w:lineRule="auto" w:line="288"/>
+              <w:spacing w:line="288" w:lineRule="auto"/>
               <w:rPr>
                 <w:rFonts w:ascii="Arial" w:hAnsi="Arial"/>
                 <w:color w:val="000000"/>
@@ -335,8 +317,7 @@
           <w:p>
             <w:pPr>
               <w:pStyle w:val="TableContents"/>
-              <w:widowControl w:val="false"/>
-              <w:spacing w:lineRule="auto" w:line="288"/>
+              <w:spacing w:line="288" w:lineRule="auto"/>
               <w:rPr>
                 <w:rFonts w:ascii="Arial" w:hAnsi="Arial"/>
                 <w:color w:val="000000"/>
@@ -355,8 +336,7 @@
           <w:p>
             <w:pPr>
               <w:pStyle w:val="TableContents"/>
-              <w:widowControl w:val="false"/>
-              <w:spacing w:lineRule="auto" w:line="288"/>
+              <w:spacing w:line="288" w:lineRule="auto"/>
               <w:rPr>
                 <w:rFonts w:ascii="Arial" w:hAnsi="Arial"/>
                 <w:color w:val="000000"/>
@@ -377,10 +357,8 @@
     </w:tbl>
     <w:p>
       <w:pPr>
-        <w:pStyle w:val="Normal"/>
         <w:rPr>
           <w:rFonts w:ascii="Arial" w:hAnsi="Arial" w:cs="Arial"/>
-          <w:b/>
           <w:b/>
           <w:bCs/>
           <w:sz w:val="28"/>
@@ -388,23 +366,22 @@
           <w:lang w:val="en-US"/>
         </w:rPr>
       </w:pPr>
-      <w:r>
+    </w:p>
+    <w:p>
+      <w:pPr>
+        <w:spacing w:line="240" w:lineRule="auto"/>
         <w:rPr>
-          <w:rFonts w:cs="Arial" w:ascii="Arial" w:hAnsi="Arial"/>
-          <w:b/>
-          <w:bCs/>
+          <w:rFonts w:ascii="Arial" w:hAnsi="Arial" w:cs="Arial"/>
           <w:sz w:val="28"/>
           <w:szCs w:val="28"/>
           <w:lang w:val="en-US"/>
         </w:rPr>
-      </w:r>
+      </w:pPr>
     </w:p>
     <w:tbl>
       <w:tblPr>
-        <w:tblpPr w:bottomFromText="0" w:horzAnchor="margin" w:leftFromText="141" w:rightFromText="141" w:tblpX="0" w:tblpY="3" w:topFromText="0" w:vertAnchor="text"/>
+        <w:tblpPr w:leftFromText="141" w:rightFromText="141" w:vertAnchor="text" w:horzAnchor="margin" w:tblpY="213"/>
         <w:tblW w:w="9360" w:type="dxa"/>
-        <w:jc w:val="left"/>
-        <w:tblInd w:w="-10" w:type="dxa"/>
         <w:tblLayout w:type="fixed"/>
         <w:tblCellMar>
           <w:top w:w="100" w:type="dxa"/>
@@ -412,14 +389,250 @@
           <w:bottom w:w="100" w:type="dxa"/>
           <w:right w:w="100" w:type="dxa"/>
         </w:tblCellMar>
-        <w:tblLook w:val="04a0" w:noHBand="0" w:noVBand="1" w:firstColumn="1" w:lastRow="0" w:lastColumn="0" w:firstRow="1"/>
+        <w:tblLook w:val="04A0" w:firstRow="1" w:lastRow="0" w:firstColumn="1" w:lastColumn="0" w:noHBand="0" w:noVBand="1"/>
       </w:tblPr>
       <w:tblGrid>
-        <w:gridCol w:w="4952"/>
+        <w:gridCol w:w="4953"/>
         <w:gridCol w:w="4407"/>
       </w:tblGrid>
       <w:tr>
-        <w:trPr/>
+        <w:tc>
+          <w:tcPr>
+            <w:tcW w:w="9360" w:type="dxa"/>
+            <w:gridSpan w:val="2"/>
+            <w:tcBorders>
+              <w:top w:val="single" w:sz="8" w:space="0" w:color="000000"/>
+              <w:left w:val="single" w:sz="8" w:space="0" w:color="000000"/>
+              <w:bottom w:val="single" w:sz="8" w:space="0" w:color="000000"/>
+              <w:right w:val="single" w:sz="8" w:space="0" w:color="000000"/>
+            </w:tcBorders>
+            <w:vAlign w:val="center"/>
+          </w:tcPr>
+          <w:p>
+            <w:pPr>
+              <w:pStyle w:val="TableContents"/>
+              <w:spacing w:line="288" w:lineRule="auto"/>
+              <w:rPr>
+                <w:rFonts w:ascii="Arial" w:hAnsi="Arial"/>
+                <w:bCs/>
+                <w:i/>
+                <w:iCs/>
+                <w:color w:val="000000"/>
+                <w:sz w:val="22"/>
+              </w:rPr>
+            </w:pPr>
+            <w:r>
+              <w:rPr>
+                <w:rFonts w:ascii="Arial" w:hAnsi="Arial"/>
+                <w:b/>
+                <w:color w:val="000000"/>
+                <w:sz w:val="22"/>
+              </w:rPr>
+              <w:t xml:space="preserve">Admin </w:t>
+            </w:r>
+            <w:r>
+              <w:rPr>
+                <w:rFonts w:ascii="Arial" w:hAnsi="Arial"/>
+                <w:bCs/>
+                <w:i/>
+                <w:iCs/>
+                <w:color w:val="000000"/>
+                <w:sz w:val="22"/>
+              </w:rPr>
+              <w:t>subclass of User</w:t>
+            </w:r>
+          </w:p>
+        </w:tc>
+      </w:tr>
+      <w:tr>
+        <w:tc>
+          <w:tcPr>
+            <w:tcW w:w="4953" w:type="dxa"/>
+            <w:tcBorders>
+              <w:top w:val="single" w:sz="8" w:space="0" w:color="000000"/>
+              <w:left w:val="single" w:sz="8" w:space="0" w:color="000000"/>
+              <w:bottom w:val="single" w:sz="8" w:space="0" w:color="000000"/>
+              <w:right w:val="single" w:sz="8" w:space="0" w:color="000000"/>
+            </w:tcBorders>
+            <w:vAlign w:val="center"/>
+          </w:tcPr>
+          <w:p>
+            <w:pPr>
+              <w:pStyle w:val="TableContents"/>
+              <w:spacing w:line="288" w:lineRule="auto"/>
+              <w:rPr>
+                <w:rFonts w:ascii="Arial" w:hAnsi="Arial"/>
+                <w:color w:val="000000"/>
+                <w:sz w:val="22"/>
+              </w:rPr>
+            </w:pPr>
+            <w:r>
+              <w:rPr>
+                <w:rFonts w:ascii="Arial" w:hAnsi="Arial"/>
+                <w:color w:val="000000"/>
+                <w:sz w:val="22"/>
+              </w:rPr>
+              <w:t>Can delete all user accounts</w:t>
+            </w:r>
+          </w:p>
+          <w:p>
+            <w:pPr>
+              <w:pStyle w:val="TableContents"/>
+              <w:spacing w:line="288" w:lineRule="auto"/>
+              <w:rPr>
+                <w:rFonts w:ascii="Arial" w:hAnsi="Arial"/>
+                <w:color w:val="000000"/>
+                <w:sz w:val="22"/>
+              </w:rPr>
+            </w:pPr>
+            <w:r>
+              <w:rPr>
+                <w:rFonts w:ascii="Arial" w:hAnsi="Arial"/>
+                <w:color w:val="000000"/>
+                <w:sz w:val="22"/>
+              </w:rPr>
+              <w:t>Can update/delete all products</w:t>
+            </w:r>
+          </w:p>
+          <w:p>
+            <w:pPr>
+              <w:pStyle w:val="TableContents"/>
+              <w:spacing w:line="288" w:lineRule="auto"/>
+              <w:rPr>
+                <w:rFonts w:ascii="Arial" w:hAnsi="Arial"/>
+                <w:color w:val="000000"/>
+                <w:sz w:val="22"/>
+              </w:rPr>
+            </w:pPr>
+            <w:r>
+              <w:rPr>
+                <w:rFonts w:ascii="Arial" w:hAnsi="Arial"/>
+                <w:color w:val="000000"/>
+                <w:sz w:val="22"/>
+              </w:rPr>
+              <w:t>Can delete all reviews</w:t>
+            </w:r>
+          </w:p>
+          <w:p>
+            <w:pPr>
+              <w:pStyle w:val="TableContents"/>
+              <w:spacing w:line="288" w:lineRule="auto"/>
+              <w:rPr>
+                <w:rFonts w:ascii="Arial" w:hAnsi="Arial"/>
+                <w:color w:val="000000"/>
+                <w:sz w:val="22"/>
+              </w:rPr>
+            </w:pPr>
+            <w:r>
+              <w:rPr>
+                <w:rFonts w:ascii="Arial" w:hAnsi="Arial"/>
+                <w:color w:val="000000"/>
+                <w:sz w:val="22"/>
+              </w:rPr>
+              <w:t xml:space="preserve">Can approve products </w:t>
+            </w:r>
+          </w:p>
+        </w:tc>
+        <w:tc>
+          <w:tcPr>
+            <w:tcW w:w="4407" w:type="dxa"/>
+            <w:tcBorders>
+              <w:top w:val="single" w:sz="8" w:space="0" w:color="000000"/>
+              <w:left w:val="single" w:sz="8" w:space="0" w:color="000000"/>
+              <w:bottom w:val="single" w:sz="8" w:space="0" w:color="000000"/>
+              <w:right w:val="single" w:sz="8" w:space="0" w:color="000000"/>
+            </w:tcBorders>
+            <w:vAlign w:val="center"/>
+          </w:tcPr>
+          <w:p>
+            <w:pPr>
+              <w:pStyle w:val="TableContents"/>
+              <w:spacing w:line="288" w:lineRule="auto"/>
+              <w:rPr>
+                <w:rFonts w:ascii="Arial" w:hAnsi="Arial"/>
+                <w:color w:val="000000"/>
+                <w:sz w:val="22"/>
+              </w:rPr>
+            </w:pPr>
+            <w:r>
+              <w:rPr>
+                <w:rFonts w:ascii="Arial" w:hAnsi="Arial"/>
+                <w:color w:val="000000"/>
+                <w:sz w:val="22"/>
+              </w:rPr>
+              <w:t>Product</w:t>
+            </w:r>
+          </w:p>
+          <w:p>
+            <w:pPr>
+              <w:pStyle w:val="TableContents"/>
+              <w:spacing w:line="288" w:lineRule="auto"/>
+              <w:rPr>
+                <w:rFonts w:ascii="Arial" w:hAnsi="Arial"/>
+                <w:color w:val="000000"/>
+                <w:sz w:val="22"/>
+              </w:rPr>
+            </w:pPr>
+            <w:r>
+              <w:rPr>
+                <w:rFonts w:ascii="Arial" w:hAnsi="Arial"/>
+                <w:color w:val="000000"/>
+                <w:sz w:val="22"/>
+              </w:rPr>
+              <w:t>Review</w:t>
+            </w:r>
+          </w:p>
+          <w:p>
+            <w:pPr>
+              <w:pStyle w:val="TableContents"/>
+              <w:spacing w:line="288" w:lineRule="auto"/>
+              <w:rPr>
+                <w:rFonts w:ascii="Arial" w:hAnsi="Arial"/>
+                <w:color w:val="000000"/>
+                <w:sz w:val="22"/>
+              </w:rPr>
+            </w:pPr>
+            <w:r>
+              <w:rPr>
+                <w:rFonts w:ascii="Arial" w:hAnsi="Arial"/>
+                <w:color w:val="000000"/>
+                <w:sz w:val="22"/>
+              </w:rPr>
+              <w:t>Profile</w:t>
+            </w:r>
+          </w:p>
+        </w:tc>
+      </w:tr>
+    </w:tbl>
+    <w:p>
+      <w:pPr>
+        <w:spacing w:line="240" w:lineRule="auto"/>
+        <w:rPr>
+          <w:rFonts w:ascii="Arial" w:hAnsi="Arial" w:cs="Arial"/>
+          <w:sz w:val="28"/>
+          <w:szCs w:val="28"/>
+          <w:lang w:val="en-US"/>
+        </w:rPr>
+      </w:pPr>
+    </w:p>
+    <w:tbl>
+      <w:tblPr>
+        <w:tblpPr w:leftFromText="141" w:rightFromText="141" w:vertAnchor="text" w:horzAnchor="margin" w:tblpY="6"/>
+        <w:tblW w:w="9360" w:type="dxa"/>
+        <w:tblLayout w:type="fixed"/>
+        <w:tblCellMar>
+          <w:top w:w="100" w:type="dxa"/>
+          <w:left w:w="100" w:type="dxa"/>
+          <w:bottom w:w="100" w:type="dxa"/>
+          <w:right w:w="100" w:type="dxa"/>
+        </w:tblCellMar>
+        <w:tblLook w:val="04A0" w:firstRow="1" w:lastRow="0" w:firstColumn="1" w:lastColumn="0" w:noHBand="0" w:noVBand="1"/>
+      </w:tblPr>
+      <w:tblGrid>
+        <w:gridCol w:w="4953"/>
+        <w:gridCol w:w="4407"/>
+      </w:tblGrid>
+      <w:tr>
         <w:tc>
           <w:tcPr>
             <w:tcW w:w="9359" w:type="dxa"/>
@@ -435,14 +648,10 @@
           <w:p>
             <w:pPr>
               <w:pStyle w:val="TableContents"/>
-              <w:widowControl w:val="false"/>
-              <w:spacing w:lineRule="auto" w:line="288"/>
+              <w:spacing w:line="288" w:lineRule="auto"/>
               <w:rPr>
                 <w:rFonts w:ascii="Arial" w:hAnsi="Arial"/>
                 <w:bCs/>
-                <w:i/>
-                <w:i/>
-                <w:iCs/>
                 <w:color w:val="000000"/>
                 <w:sz w:val="22"/>
               </w:rPr>
@@ -454,24 +663,12 @@
                 <w:color w:val="000000"/>
                 <w:sz w:val="22"/>
               </w:rPr>
-              <w:t xml:space="preserve">Admin </w:t>
-            </w:r>
-            <w:r>
-              <w:rPr>
-                <w:rFonts w:ascii="Arial" w:hAnsi="Arial"/>
-                <w:bCs/>
-                <w:i/>
-                <w:iCs/>
-                <w:color w:val="000000"/>
-                <w:sz w:val="22"/>
-              </w:rPr>
-              <w:t>subclass of User</w:t>
+              <w:t xml:space="preserve">Guest </w:t>
             </w:r>
           </w:p>
         </w:tc>
       </w:tr>
       <w:tr>
-        <w:trPr/>
         <w:tc>
           <w:tcPr>
             <w:tcW w:w="4952" w:type="dxa"/>
@@ -486,81 +683,47 @@
           <w:p>
             <w:pPr>
               <w:pStyle w:val="TableContents"/>
-              <w:widowControl w:val="false"/>
-              <w:spacing w:lineRule="auto" w:line="288"/>
-              <w:rPr>
-                <w:rFonts w:ascii="Arial" w:hAnsi="Arial"/>
-                <w:color w:val="000000"/>
-                <w:sz w:val="22"/>
-              </w:rPr>
-            </w:pPr>
-            <w:r>
-              <w:rPr>
-                <w:rFonts w:ascii="Arial" w:hAnsi="Arial"/>
-                <w:color w:val="000000"/>
-                <w:sz w:val="22"/>
-              </w:rPr>
-              <w:t>Can delete all user accounts</w:t>
-            </w:r>
-          </w:p>
-          <w:p>
-            <w:pPr>
-              <w:pStyle w:val="TableContents"/>
-              <w:widowControl w:val="false"/>
-              <w:spacing w:lineRule="auto" w:line="288"/>
-              <w:rPr>
-                <w:rFonts w:ascii="Arial" w:hAnsi="Arial"/>
-                <w:color w:val="000000"/>
-                <w:sz w:val="22"/>
-              </w:rPr>
-            </w:pPr>
-            <w:r>
-              <w:rPr>
-                <w:rFonts w:ascii="Arial" w:hAnsi="Arial"/>
-                <w:color w:val="000000"/>
-                <w:sz w:val="22"/>
-              </w:rPr>
-              <w:t>Can update/delete all products</w:t>
-            </w:r>
-          </w:p>
-          <w:p>
-            <w:pPr>
-              <w:pStyle w:val="TableContents"/>
-              <w:widowControl w:val="false"/>
-              <w:spacing w:lineRule="auto" w:line="288"/>
-              <w:rPr>
-                <w:rFonts w:ascii="Arial" w:hAnsi="Arial"/>
-                <w:color w:val="000000"/>
-                <w:sz w:val="22"/>
-              </w:rPr>
-            </w:pPr>
-            <w:r>
-              <w:rPr>
-                <w:rFonts w:ascii="Arial" w:hAnsi="Arial"/>
-                <w:color w:val="000000"/>
-                <w:sz w:val="22"/>
-              </w:rPr>
-              <w:t>Can delete all reviews</w:t>
-            </w:r>
-          </w:p>
-          <w:p>
-            <w:pPr>
-              <w:pStyle w:val="TableContents"/>
-              <w:widowControl w:val="false"/>
-              <w:spacing w:lineRule="auto" w:line="288"/>
-              <w:rPr>
-                <w:rFonts w:ascii="Arial" w:hAnsi="Arial"/>
-                <w:color w:val="000000"/>
-                <w:sz w:val="22"/>
-              </w:rPr>
-            </w:pPr>
-            <w:r>
-              <w:rPr>
-                <w:rFonts w:ascii="Arial" w:hAnsi="Arial"/>
-                <w:color w:val="000000"/>
-                <w:sz w:val="22"/>
-              </w:rPr>
-              <w:t xml:space="preserve">Can approve products </w:t>
+              <w:spacing w:line="288" w:lineRule="auto"/>
+              <w:rPr>
+                <w:rFonts w:ascii="Arial" w:hAnsi="Arial"/>
+                <w:color w:val="000000"/>
+                <w:sz w:val="22"/>
+              </w:rPr>
+            </w:pPr>
+            <w:r>
+              <w:rPr>
+                <w:rFonts w:ascii="Arial" w:hAnsi="Arial"/>
+                <w:color w:val="000000"/>
+                <w:sz w:val="22"/>
+              </w:rPr>
+              <w:t xml:space="preserve">Can </w:t>
+            </w:r>
+            <w:r>
+              <w:rPr>
+                <w:rFonts w:ascii="Arial" w:hAnsi="Arial"/>
+                <w:color w:val="000000"/>
+                <w:sz w:val="22"/>
+              </w:rPr>
+              <w:t>view the catalog (all approved products)</w:t>
+            </w:r>
+          </w:p>
+          <w:p>
+            <w:pPr>
+              <w:pStyle w:val="TableContents"/>
+              <w:spacing w:line="288" w:lineRule="auto"/>
+              <w:rPr>
+                <w:rFonts w:ascii="Arial" w:hAnsi="Arial"/>
+                <w:color w:val="000000"/>
+                <w:sz w:val="22"/>
+              </w:rPr>
+            </w:pPr>
+            <w:r>
+              <w:rPr>
+                <w:rFonts w:ascii="Arial" w:hAnsi="Arial"/>
+                <w:color w:val="000000"/>
+                <w:sz w:val="22"/>
+              </w:rPr>
+              <w:t>Can register</w:t>
             </w:r>
           </w:p>
         </w:tc>
@@ -578,28 +741,26 @@
           <w:p>
             <w:pPr>
               <w:pStyle w:val="TableContents"/>
-              <w:widowControl w:val="false"/>
-              <w:spacing w:lineRule="auto" w:line="288"/>
-              <w:rPr>
-                <w:rFonts w:ascii="Arial" w:hAnsi="Arial"/>
-                <w:color w:val="000000"/>
-                <w:sz w:val="22"/>
-              </w:rPr>
-            </w:pPr>
-            <w:r>
-              <w:rPr>
-                <w:rFonts w:ascii="Arial" w:hAnsi="Arial"/>
-                <w:color w:val="000000"/>
-                <w:sz w:val="22"/>
-              </w:rPr>
-              <w:t>Product</w:t>
-            </w:r>
-          </w:p>
-          <w:p>
-            <w:pPr>
-              <w:pStyle w:val="TableContents"/>
-              <w:widowControl w:val="false"/>
-              <w:spacing w:lineRule="auto" w:line="288"/>
+              <w:spacing w:line="288" w:lineRule="auto"/>
+              <w:rPr>
+                <w:rFonts w:ascii="Arial" w:hAnsi="Arial"/>
+                <w:color w:val="000000"/>
+                <w:sz w:val="22"/>
+              </w:rPr>
+            </w:pPr>
+            <w:r>
+              <w:rPr>
+                <w:rFonts w:ascii="Arial" w:hAnsi="Arial"/>
+                <w:color w:val="000000"/>
+                <w:sz w:val="22"/>
+              </w:rPr>
+              <w:t>Catalog</w:t>
+            </w:r>
+          </w:p>
+          <w:p>
+            <w:pPr>
+              <w:pStyle w:val="TableContents"/>
+              <w:spacing w:line="288" w:lineRule="auto"/>
               <w:rPr>
                 <w:rFonts w:ascii="Arial" w:hAnsi="Arial"/>
                 <w:color w:val="000000"/>
@@ -613,26 +774,6 @@
                 <w:sz w:val="22"/>
               </w:rPr>
               <w:t>Review</w:t>
-            </w:r>
-          </w:p>
-          <w:p>
-            <w:pPr>
-              <w:pStyle w:val="TableContents"/>
-              <w:widowControl w:val="false"/>
-              <w:spacing w:lineRule="auto" w:line="288"/>
-              <w:rPr>
-                <w:rFonts w:ascii="Arial" w:hAnsi="Arial"/>
-                <w:color w:val="000000"/>
-                <w:sz w:val="22"/>
-              </w:rPr>
-            </w:pPr>
-            <w:r>
-              <w:rPr>
-                <w:rFonts w:ascii="Arial" w:hAnsi="Arial"/>
-                <w:color w:val="000000"/>
-                <w:sz w:val="22"/>
-              </w:rPr>
-              <w:t>Profile</w:t>
             </w:r>
           </w:p>
         </w:tc>
@@ -640,8 +781,7 @@
     </w:tbl>
     <w:p>
       <w:pPr>
-        <w:pStyle w:val="Normal"/>
-        <w:spacing w:lineRule="auto" w:line="240"/>
+        <w:spacing w:line="240" w:lineRule="auto"/>
         <w:rPr>
           <w:rFonts w:ascii="Arial" w:hAnsi="Arial" w:cs="Arial"/>
           <w:sz w:val="28"/>
@@ -649,21 +789,11 @@
           <w:lang w:val="en-US"/>
         </w:rPr>
       </w:pPr>
-      <w:r>
-        <w:rPr>
-          <w:rFonts w:cs="Arial" w:ascii="Arial" w:hAnsi="Arial"/>
-          <w:sz w:val="28"/>
-          <w:szCs w:val="28"/>
-          <w:lang w:val="en-US"/>
-        </w:rPr>
-      </w:r>
     </w:p>
     <w:tbl>
       <w:tblPr>
-        <w:tblpPr w:bottomFromText="0" w:horzAnchor="margin" w:leftFromText="141" w:rightFromText="141" w:tblpX="0" w:tblpY="6" w:topFromText="0" w:vertAnchor="text"/>
         <w:tblW w:w="9360" w:type="dxa"/>
-        <w:jc w:val="left"/>
-        <w:tblInd w:w="-10" w:type="dxa"/>
+        <w:tblInd w:w="-11" w:type="dxa"/>
         <w:tblLayout w:type="fixed"/>
         <w:tblCellMar>
           <w:top w:w="100" w:type="dxa"/>
@@ -671,14 +801,13 @@
           <w:bottom w:w="100" w:type="dxa"/>
           <w:right w:w="100" w:type="dxa"/>
         </w:tblCellMar>
-        <w:tblLook w:val="04a0" w:noHBand="0" w:noVBand="1" w:firstColumn="1" w:lastRow="0" w:lastColumn="0" w:firstRow="1"/>
+        <w:tblLook w:val="04A0" w:firstRow="1" w:lastRow="0" w:firstColumn="1" w:lastColumn="0" w:noHBand="0" w:noVBand="1"/>
       </w:tblPr>
       <w:tblGrid>
-        <w:gridCol w:w="4952"/>
-        <w:gridCol w:w="4407"/>
+        <w:gridCol w:w="5586"/>
+        <w:gridCol w:w="3774"/>
       </w:tblGrid>
       <w:tr>
-        <w:trPr/>
         <w:tc>
           <w:tcPr>
             <w:tcW w:w="9359" w:type="dxa"/>
@@ -694,14 +823,7 @@
           <w:p>
             <w:pPr>
               <w:pStyle w:val="TableContents"/>
-              <w:widowControl w:val="false"/>
-              <w:spacing w:lineRule="auto" w:line="288"/>
-              <w:rPr>
-                <w:rFonts w:ascii="Arial" w:hAnsi="Arial"/>
-                <w:bCs/>
-                <w:color w:val="000000"/>
-                <w:sz w:val="22"/>
-              </w:rPr>
+              <w:spacing w:line="288" w:lineRule="auto"/>
             </w:pPr>
             <w:r>
               <w:rPr>
@@ -710,16 +832,15 @@
                 <w:color w:val="000000"/>
                 <w:sz w:val="22"/>
               </w:rPr>
-              <w:t xml:space="preserve">Guest </w:t>
+              <w:t>Product</w:t>
             </w:r>
           </w:p>
         </w:tc>
       </w:tr>
       <w:tr>
-        <w:trPr/>
         <w:tc>
           <w:tcPr>
-            <w:tcW w:w="4952" w:type="dxa"/>
+            <w:tcW w:w="5585" w:type="dxa"/>
             <w:tcBorders>
               <w:top w:val="single" w:sz="8" w:space="0" w:color="000000"/>
               <w:left w:val="single" w:sz="8" w:space="0" w:color="000000"/>
@@ -731,41 +852,408 @@
           <w:p>
             <w:pPr>
               <w:pStyle w:val="TableContents"/>
-              <w:widowControl w:val="false"/>
-              <w:spacing w:lineRule="auto" w:line="288"/>
-              <w:rPr>
-                <w:rFonts w:ascii="Arial" w:hAnsi="Arial"/>
-                <w:color w:val="000000"/>
-                <w:sz w:val="22"/>
-              </w:rPr>
-            </w:pPr>
-            <w:r>
-              <w:rPr>
-                <w:rFonts w:ascii="Arial" w:hAnsi="Arial"/>
-                <w:color w:val="000000"/>
-                <w:sz w:val="22"/>
-              </w:rPr>
-              <w:t>Can view the catalog (all approved products)</w:t>
-            </w:r>
-          </w:p>
-          <w:p>
-            <w:pPr>
-              <w:pStyle w:val="TableContents"/>
-              <w:widowControl w:val="false"/>
-              <w:spacing w:lineRule="auto" w:line="288"/>
-              <w:rPr>
-                <w:rFonts w:ascii="Arial" w:hAnsi="Arial"/>
-                <w:color w:val="000000"/>
-                <w:sz w:val="22"/>
-              </w:rPr>
-            </w:pPr>
-            <w:r>
-              <w:rPr>
-                <w:rFonts w:ascii="Arial" w:hAnsi="Arial"/>
-                <w:color w:val="000000"/>
-                <w:sz w:val="22"/>
-              </w:rPr>
-              <w:t>Can register</w:t>
+              <w:spacing w:line="288" w:lineRule="auto"/>
+              <w:rPr>
+                <w:rFonts w:ascii="Arial" w:hAnsi="Arial"/>
+                <w:color w:val="000000"/>
+                <w:sz w:val="22"/>
+              </w:rPr>
+            </w:pPr>
+            <w:r>
+              <w:rPr>
+                <w:rFonts w:ascii="Arial" w:hAnsi="Arial"/>
+                <w:color w:val="000000"/>
+                <w:sz w:val="22"/>
+              </w:rPr>
+              <w:t>Assigned to a user/admin</w:t>
+            </w:r>
+          </w:p>
+          <w:p>
+            <w:pPr>
+              <w:pStyle w:val="TableContents"/>
+              <w:spacing w:line="288" w:lineRule="auto"/>
+              <w:rPr>
+                <w:rFonts w:ascii="Arial" w:hAnsi="Arial"/>
+                <w:color w:val="000000"/>
+                <w:sz w:val="22"/>
+              </w:rPr>
+            </w:pPr>
+            <w:r>
+              <w:rPr>
+                <w:rFonts w:ascii="Arial" w:hAnsi="Arial"/>
+                <w:color w:val="000000"/>
+                <w:sz w:val="22"/>
+              </w:rPr>
+              <w:t>Holds all product information</w:t>
+            </w:r>
+          </w:p>
+          <w:p>
+            <w:pPr>
+              <w:pStyle w:val="TableContents"/>
+              <w:spacing w:line="288" w:lineRule="auto"/>
+              <w:rPr>
+                <w:rFonts w:ascii="Arial" w:hAnsi="Arial"/>
+                <w:color w:val="000000"/>
+                <w:sz w:val="22"/>
+              </w:rPr>
+            </w:pPr>
+          </w:p>
+          <w:p>
+            <w:pPr>
+              <w:pStyle w:val="TableContents"/>
+              <w:spacing w:line="288" w:lineRule="auto"/>
+              <w:rPr>
+                <w:rFonts w:ascii="Arial" w:hAnsi="Arial"/>
+                <w:color w:val="000000"/>
+                <w:sz w:val="22"/>
+              </w:rPr>
+            </w:pPr>
+            <w:r>
+              <w:rPr>
+                <w:rFonts w:ascii="Arial" w:hAnsi="Arial"/>
+                <w:color w:val="000000"/>
+                <w:sz w:val="22"/>
+              </w:rPr>
+              <w:t>A product can be created by an user / admin</w:t>
+            </w:r>
+          </w:p>
+          <w:p>
+            <w:pPr>
+              <w:pStyle w:val="TableContents"/>
+              <w:spacing w:line="288" w:lineRule="auto"/>
+              <w:rPr>
+                <w:rFonts w:ascii="Arial" w:hAnsi="Arial"/>
+                <w:color w:val="000000"/>
+                <w:sz w:val="22"/>
+              </w:rPr>
+            </w:pPr>
+            <w:r>
+              <w:rPr>
+                <w:rFonts w:ascii="Arial" w:hAnsi="Arial"/>
+                <w:color w:val="000000"/>
+                <w:sz w:val="22"/>
+              </w:rPr>
+              <w:t>A product can only be approved by an admin</w:t>
+            </w:r>
+          </w:p>
+          <w:p>
+            <w:pPr>
+              <w:pStyle w:val="TableContents"/>
+              <w:spacing w:line="288" w:lineRule="auto"/>
+              <w:rPr>
+                <w:rFonts w:ascii="Arial" w:hAnsi="Arial"/>
+                <w:color w:val="000000"/>
+                <w:sz w:val="22"/>
+              </w:rPr>
+            </w:pPr>
+            <w:r>
+              <w:rPr>
+                <w:rFonts w:ascii="Arial" w:hAnsi="Arial"/>
+                <w:color w:val="000000"/>
+                <w:sz w:val="22"/>
+              </w:rPr>
+              <w:t xml:space="preserve">Product Information can be </w:t>
+            </w:r>
+            <w:r>
+              <w:rPr>
+                <w:rFonts w:ascii="Arial" w:hAnsi="Arial"/>
+                <w:color w:val="000000"/>
+                <w:sz w:val="22"/>
+              </w:rPr>
+              <w:t>accessed by user / admin</w:t>
+            </w:r>
+          </w:p>
+          <w:p>
+            <w:pPr>
+              <w:pStyle w:val="TableContents"/>
+              <w:spacing w:line="288" w:lineRule="auto"/>
+              <w:rPr>
+                <w:rFonts w:ascii="Arial" w:hAnsi="Arial"/>
+                <w:color w:val="000000"/>
+                <w:sz w:val="22"/>
+              </w:rPr>
+            </w:pPr>
+            <w:r>
+              <w:rPr>
+                <w:rFonts w:ascii="Arial" w:hAnsi="Arial"/>
+                <w:color w:val="000000"/>
+                <w:sz w:val="22"/>
+              </w:rPr>
+              <w:t xml:space="preserve">Product Information can be </w:t>
+            </w:r>
+            <w:r>
+              <w:rPr>
+                <w:rFonts w:ascii="Arial" w:hAnsi="Arial"/>
+                <w:color w:val="000000"/>
+                <w:sz w:val="22"/>
+              </w:rPr>
+              <w:t>updated</w:t>
+            </w:r>
+            <w:r>
+              <w:rPr>
+                <w:rFonts w:ascii="Arial" w:hAnsi="Arial"/>
+                <w:color w:val="000000"/>
+                <w:sz w:val="22"/>
+              </w:rPr>
+              <w:t xml:space="preserve"> by user / admin</w:t>
+            </w:r>
+          </w:p>
+          <w:p>
+            <w:pPr>
+              <w:pStyle w:val="TableContents"/>
+              <w:spacing w:line="288" w:lineRule="auto"/>
+              <w:rPr>
+                <w:rFonts w:ascii="Arial" w:hAnsi="Arial"/>
+                <w:color w:val="000000"/>
+                <w:sz w:val="22"/>
+              </w:rPr>
+            </w:pPr>
+            <w:r>
+              <w:rPr>
+                <w:rFonts w:ascii="Arial" w:hAnsi="Arial"/>
+                <w:color w:val="000000"/>
+                <w:sz w:val="22"/>
+              </w:rPr>
+              <w:t xml:space="preserve">Product Information can be </w:t>
+            </w:r>
+            <w:r>
+              <w:rPr>
+                <w:rFonts w:ascii="Arial" w:hAnsi="Arial"/>
+                <w:color w:val="000000"/>
+                <w:sz w:val="22"/>
+              </w:rPr>
+              <w:t>deleted</w:t>
+            </w:r>
+            <w:r>
+              <w:rPr>
+                <w:rFonts w:ascii="Arial" w:hAnsi="Arial"/>
+                <w:color w:val="000000"/>
+                <w:sz w:val="22"/>
+              </w:rPr>
+              <w:t xml:space="preserve"> by user / admin</w:t>
+            </w:r>
+          </w:p>
+          <w:p>
+            <w:pPr>
+              <w:pStyle w:val="TableContents"/>
+              <w:spacing w:line="288" w:lineRule="auto"/>
+              <w:rPr>
+                <w:rFonts w:ascii="Arial" w:hAnsi="Arial"/>
+                <w:color w:val="000000"/>
+                <w:sz w:val="22"/>
+              </w:rPr>
+            </w:pPr>
+            <w:r>
+              <w:rPr>
+                <w:rFonts w:ascii="Arial" w:hAnsi="Arial"/>
+                <w:color w:val="000000"/>
+                <w:sz w:val="22"/>
+              </w:rPr>
+              <w:t>Approved products can be viewed by everyone</w:t>
+            </w:r>
+          </w:p>
+        </w:tc>
+        <w:tc>
+          <w:tcPr>
+            <w:tcW w:w="3774" w:type="dxa"/>
+            <w:tcBorders>
+              <w:top w:val="single" w:sz="8" w:space="0" w:color="000000"/>
+              <w:left w:val="single" w:sz="8" w:space="0" w:color="000000"/>
+              <w:bottom w:val="single" w:sz="8" w:space="0" w:color="000000"/>
+              <w:right w:val="single" w:sz="8" w:space="0" w:color="000000"/>
+            </w:tcBorders>
+            <w:vAlign w:val="center"/>
+          </w:tcPr>
+          <w:p>
+            <w:pPr>
+              <w:pStyle w:val="TableContents"/>
+              <w:spacing w:line="288" w:lineRule="auto"/>
+              <w:rPr>
+                <w:rFonts w:ascii="Arial" w:hAnsi="Arial"/>
+                <w:color w:val="000000"/>
+                <w:sz w:val="22"/>
+              </w:rPr>
+            </w:pPr>
+            <w:r>
+              <w:rPr>
+                <w:rFonts w:ascii="Arial" w:hAnsi="Arial"/>
+                <w:color w:val="000000"/>
+                <w:sz w:val="22"/>
+              </w:rPr>
+              <w:t>User</w:t>
+            </w:r>
+          </w:p>
+          <w:p>
+            <w:pPr>
+              <w:pStyle w:val="TableContents"/>
+              <w:spacing w:line="288" w:lineRule="auto"/>
+              <w:rPr>
+                <w:rFonts w:ascii="Arial" w:hAnsi="Arial"/>
+                <w:color w:val="000000"/>
+                <w:sz w:val="22"/>
+              </w:rPr>
+            </w:pPr>
+            <w:r>
+              <w:rPr>
+                <w:rFonts w:ascii="Arial" w:hAnsi="Arial"/>
+                <w:color w:val="000000"/>
+                <w:sz w:val="22"/>
+              </w:rPr>
+              <w:t>Admin</w:t>
+            </w:r>
+          </w:p>
+          <w:p>
+            <w:pPr>
+              <w:pStyle w:val="TableContents"/>
+              <w:spacing w:line="288" w:lineRule="auto"/>
+              <w:rPr>
+                <w:rFonts w:ascii="Arial" w:hAnsi="Arial"/>
+                <w:color w:val="000000"/>
+                <w:sz w:val="22"/>
+              </w:rPr>
+            </w:pPr>
+            <w:r>
+              <w:rPr>
+                <w:rFonts w:ascii="Arial" w:hAnsi="Arial"/>
+                <w:color w:val="000000"/>
+                <w:sz w:val="22"/>
+              </w:rPr>
+              <w:t>Guest</w:t>
+            </w:r>
+          </w:p>
+          <w:p>
+            <w:pPr>
+              <w:pStyle w:val="TableContents"/>
+              <w:spacing w:line="288" w:lineRule="auto"/>
+              <w:rPr>
+                <w:rFonts w:ascii="Arial" w:hAnsi="Arial"/>
+                <w:color w:val="000000"/>
+                <w:sz w:val="22"/>
+              </w:rPr>
+            </w:pPr>
+            <w:r>
+              <w:rPr>
+                <w:rFonts w:ascii="Arial" w:hAnsi="Arial"/>
+                <w:color w:val="000000"/>
+                <w:sz w:val="22"/>
+              </w:rPr>
+              <w:t>Review</w:t>
+            </w:r>
+          </w:p>
+        </w:tc>
+      </w:tr>
+    </w:tbl>
+    <w:p>
+      <w:pPr>
+        <w:spacing w:line="240" w:lineRule="auto"/>
+        <w:rPr>
+          <w:rFonts w:ascii="Arial" w:hAnsi="Arial" w:cs="Arial"/>
+          <w:sz w:val="28"/>
+          <w:szCs w:val="28"/>
+          <w:lang w:val="en-US"/>
+        </w:rPr>
+      </w:pPr>
+    </w:p>
+    <w:tbl>
+      <w:tblPr>
+        <w:tblpPr w:leftFromText="141" w:rightFromText="141" w:vertAnchor="text" w:horzAnchor="margin" w:tblpY="298"/>
+        <w:tblW w:w="9360" w:type="dxa"/>
+        <w:tblLayout w:type="fixed"/>
+        <w:tblCellMar>
+          <w:top w:w="100" w:type="dxa"/>
+          <w:left w:w="100" w:type="dxa"/>
+          <w:bottom w:w="100" w:type="dxa"/>
+          <w:right w:w="100" w:type="dxa"/>
+        </w:tblCellMar>
+        <w:tblLook w:val="0000" w:firstRow="0" w:lastRow="0" w:firstColumn="0" w:lastColumn="0" w:noHBand="0" w:noVBand="0"/>
+      </w:tblPr>
+      <w:tblGrid>
+        <w:gridCol w:w="4953"/>
+        <w:gridCol w:w="4407"/>
+      </w:tblGrid>
+      <w:tr>
+        <w:tc>
+          <w:tcPr>
+            <w:tcW w:w="9360" w:type="dxa"/>
+            <w:gridSpan w:val="2"/>
+            <w:tcBorders>
+              <w:top w:val="single" w:sz="8" w:space="0" w:color="000000"/>
+              <w:left w:val="single" w:sz="8" w:space="0" w:color="000000"/>
+              <w:bottom w:val="single" w:sz="8" w:space="0" w:color="000000"/>
+              <w:right w:val="single" w:sz="8" w:space="0" w:color="000000"/>
+            </w:tcBorders>
+            <w:vAlign w:val="center"/>
+          </w:tcPr>
+          <w:p>
+            <w:pPr>
+              <w:pStyle w:val="TableContents"/>
+              <w:spacing w:line="288" w:lineRule="auto"/>
+              <w:rPr>
+                <w:rFonts w:ascii="Arial" w:hAnsi="Arial" w:cs="Arial"/>
+                <w:bCs/>
+              </w:rPr>
+            </w:pPr>
+            <w:r>
+              <w:rPr>
+                <w:rFonts w:ascii="Arial" w:hAnsi="Arial" w:cs="Arial"/>
+                <w:b/>
+                <w:color w:val="000000"/>
+                <w:sz w:val="22"/>
+              </w:rPr>
+              <w:lastRenderedPageBreak/>
+              <w:t>Profile</w:t>
+            </w:r>
+          </w:p>
+        </w:tc>
+      </w:tr>
+      <w:tr>
+        <w:tc>
+          <w:tcPr>
+            <w:tcW w:w="4953" w:type="dxa"/>
+            <w:tcBorders>
+              <w:top w:val="single" w:sz="8" w:space="0" w:color="000000"/>
+              <w:left w:val="single" w:sz="8" w:space="0" w:color="000000"/>
+              <w:bottom w:val="single" w:sz="8" w:space="0" w:color="000000"/>
+              <w:right w:val="single" w:sz="8" w:space="0" w:color="000000"/>
+            </w:tcBorders>
+            <w:vAlign w:val="center"/>
+          </w:tcPr>
+          <w:p>
+            <w:pPr>
+              <w:pStyle w:val="TableContents"/>
+              <w:spacing w:line="288" w:lineRule="auto"/>
+              <w:rPr>
+                <w:rFonts w:ascii="Arial" w:hAnsi="Arial" w:cs="Arial"/>
+                <w:color w:val="000000"/>
+                <w:sz w:val="22"/>
+              </w:rPr>
+            </w:pPr>
+            <w:r>
+              <w:rPr>
+                <w:rFonts w:ascii="Arial" w:hAnsi="Arial" w:cs="Arial"/>
+                <w:color w:val="000000"/>
+                <w:sz w:val="22"/>
+              </w:rPr>
+              <w:t>Show the current information of the user/admin</w:t>
+            </w:r>
+          </w:p>
+          <w:p>
+            <w:pPr>
+              <w:pStyle w:val="TableContents"/>
+              <w:spacing w:line="288" w:lineRule="auto"/>
+              <w:rPr>
+                <w:rFonts w:ascii="Arial" w:hAnsi="Arial" w:cs="Arial"/>
+                <w:color w:val="000000"/>
+                <w:sz w:val="22"/>
+              </w:rPr>
+            </w:pPr>
+            <w:r>
+              <w:rPr>
+                <w:rFonts w:ascii="Arial" w:hAnsi="Arial" w:cs="Arial"/>
+                <w:color w:val="000000"/>
+                <w:sz w:val="22"/>
+              </w:rPr>
+              <w:t>Allows the user/admin to update its information</w:t>
             </w:r>
           </w:p>
         </w:tc>
@@ -783,41 +1271,39 @@
           <w:p>
             <w:pPr>
               <w:pStyle w:val="TableContents"/>
-              <w:widowControl w:val="false"/>
-              <w:spacing w:lineRule="auto" w:line="288"/>
-              <w:rPr>
-                <w:rFonts w:ascii="Arial" w:hAnsi="Arial"/>
-                <w:color w:val="000000"/>
-                <w:sz w:val="22"/>
-              </w:rPr>
-            </w:pPr>
-            <w:r>
-              <w:rPr>
-                <w:rFonts w:ascii="Arial" w:hAnsi="Arial"/>
-                <w:color w:val="000000"/>
-                <w:sz w:val="22"/>
-              </w:rPr>
-              <w:t>Catalog</w:t>
-            </w:r>
-          </w:p>
-          <w:p>
-            <w:pPr>
-              <w:pStyle w:val="TableContents"/>
-              <w:widowControl w:val="false"/>
-              <w:spacing w:lineRule="auto" w:line="288"/>
-              <w:rPr>
-                <w:rFonts w:ascii="Arial" w:hAnsi="Arial"/>
-                <w:color w:val="000000"/>
-                <w:sz w:val="22"/>
-              </w:rPr>
-            </w:pPr>
-            <w:r>
-              <w:rPr>
-                <w:rFonts w:ascii="Arial" w:hAnsi="Arial"/>
-                <w:color w:val="000000"/>
-                <w:sz w:val="22"/>
-              </w:rPr>
-              <w:t>Review</w:t>
+              <w:spacing w:line="288" w:lineRule="auto"/>
+              <w:rPr>
+                <w:rFonts w:ascii="Arial" w:hAnsi="Arial" w:cs="Arial"/>
+                <w:color w:val="000000"/>
+                <w:sz w:val="22"/>
+              </w:rPr>
+            </w:pPr>
+            <w:r>
+              <w:rPr>
+                <w:rFonts w:ascii="Arial" w:hAnsi="Arial" w:cs="Arial"/>
+                <w:color w:val="000000"/>
+                <w:sz w:val="22"/>
+              </w:rPr>
+              <w:t>User</w:t>
+            </w:r>
+          </w:p>
+          <w:p>
+            <w:pPr>
+              <w:pStyle w:val="TableContents"/>
+              <w:spacing w:line="288" w:lineRule="auto"/>
+              <w:rPr>
+                <w:rFonts w:ascii="Arial" w:hAnsi="Arial" w:cs="Arial"/>
+                <w:color w:val="000000"/>
+                <w:sz w:val="22"/>
+              </w:rPr>
+            </w:pPr>
+            <w:r>
+              <w:rPr>
+                <w:rFonts w:ascii="Arial" w:hAnsi="Arial" w:cs="Arial"/>
+                <w:color w:val="000000"/>
+                <w:sz w:val="22"/>
+              </w:rPr>
+              <w:t>Admin</w:t>
             </w:r>
           </w:p>
         </w:tc>
@@ -825,8 +1311,7 @@
     </w:tbl>
     <w:p>
       <w:pPr>
-        <w:pStyle w:val="Normal"/>
-        <w:spacing w:lineRule="auto" w:line="240"/>
+        <w:spacing w:line="240" w:lineRule="auto"/>
         <w:rPr>
           <w:rFonts w:ascii="Arial" w:hAnsi="Arial" w:cs="Arial"/>
           <w:sz w:val="28"/>
@@ -834,20 +1319,11 @@
           <w:lang w:val="en-US"/>
         </w:rPr>
       </w:pPr>
-      <w:r>
-        <w:rPr>
-          <w:rFonts w:cs="Arial" w:ascii="Arial" w:hAnsi="Arial"/>
-          <w:sz w:val="28"/>
-          <w:szCs w:val="28"/>
-          <w:lang w:val="en-US"/>
-        </w:rPr>
-      </w:r>
     </w:p>
     <w:tbl>
       <w:tblPr>
+        <w:tblpPr w:leftFromText="141" w:rightFromText="141" w:vertAnchor="text" w:horzAnchor="margin" w:tblpY="-13"/>
         <w:tblW w:w="9360" w:type="dxa"/>
-        <w:jc w:val="left"/>
-        <w:tblInd w:w="-11" w:type="dxa"/>
         <w:tblLayout w:type="fixed"/>
         <w:tblCellMar>
           <w:top w:w="100" w:type="dxa"/>
@@ -855,17 +1331,16 @@
           <w:bottom w:w="100" w:type="dxa"/>
           <w:right w:w="100" w:type="dxa"/>
         </w:tblCellMar>
-        <w:tblLook w:val="04a0" w:noHBand="0" w:noVBand="1" w:firstColumn="1" w:lastRow="0" w:lastColumn="0" w:firstRow="1"/>
+        <w:tblLook w:val="04A0" w:firstRow="1" w:lastRow="0" w:firstColumn="1" w:lastColumn="0" w:noHBand="0" w:noVBand="1"/>
       </w:tblPr>
       <w:tblGrid>
-        <w:gridCol w:w="5585"/>
-        <w:gridCol w:w="3774"/>
+        <w:gridCol w:w="4772"/>
+        <w:gridCol w:w="4588"/>
       </w:tblGrid>
       <w:tr>
-        <w:trPr/>
         <w:tc>
           <w:tcPr>
-            <w:tcW w:w="9359" w:type="dxa"/>
+            <w:tcW w:w="9360" w:type="dxa"/>
             <w:gridSpan w:val="2"/>
             <w:tcBorders>
               <w:top w:val="single" w:sz="8" w:space="0" w:color="000000"/>
@@ -878,27 +1353,30 @@
           <w:p>
             <w:pPr>
               <w:pStyle w:val="TableContents"/>
-              <w:widowControl w:val="false"/>
-              <w:spacing w:lineRule="auto" w:line="288"/>
-              <w:rPr/>
-            </w:pPr>
-            <w:r>
+              <w:spacing w:line="288" w:lineRule="auto"/>
               <w:rPr>
                 <w:rFonts w:ascii="Arial" w:hAnsi="Arial"/>
                 <w:b/>
                 <w:color w:val="000000"/>
                 <w:sz w:val="22"/>
               </w:rPr>
-              <w:t>Product</w:t>
+            </w:pPr>
+            <w:r>
+              <w:rPr>
+                <w:rFonts w:ascii="Arial" w:hAnsi="Arial"/>
+                <w:b/>
+                <w:color w:val="000000"/>
+                <w:sz w:val="22"/>
+              </w:rPr>
+              <w:t>Review</w:t>
             </w:r>
           </w:p>
         </w:tc>
       </w:tr>
       <w:tr>
-        <w:trPr/>
         <w:tc>
           <w:tcPr>
-            <w:tcW w:w="5585" w:type="dxa"/>
+            <w:tcW w:w="4772" w:type="dxa"/>
             <w:tcBorders>
               <w:top w:val="single" w:sz="8" w:space="0" w:color="000000"/>
               <w:left w:val="single" w:sz="8" w:space="0" w:color="000000"/>
@@ -910,613 +1388,7 @@
           <w:p>
             <w:pPr>
               <w:pStyle w:val="TableContents"/>
-              <w:widowControl w:val="false"/>
-              <w:spacing w:lineRule="auto" w:line="288"/>
-              <w:rPr>
-                <w:rFonts w:ascii="Arial" w:hAnsi="Arial"/>
-                <w:color w:val="000000"/>
-                <w:sz w:val="22"/>
-              </w:rPr>
-            </w:pPr>
-            <w:r>
-              <w:rPr>
-                <w:rFonts w:ascii="Arial" w:hAnsi="Arial"/>
-                <w:color w:val="000000"/>
-                <w:sz w:val="22"/>
-              </w:rPr>
-              <w:t>Assigned to a user/admin</w:t>
-            </w:r>
-          </w:p>
-          <w:p>
-            <w:pPr>
-              <w:pStyle w:val="TableContents"/>
-              <w:widowControl w:val="false"/>
-              <w:spacing w:lineRule="auto" w:line="288"/>
-              <w:rPr>
-                <w:rFonts w:ascii="Arial" w:hAnsi="Arial"/>
-                <w:color w:val="000000"/>
-                <w:sz w:val="22"/>
-              </w:rPr>
-            </w:pPr>
-            <w:r>
-              <w:rPr>
-                <w:rFonts w:ascii="Arial" w:hAnsi="Arial"/>
-                <w:color w:val="000000"/>
-                <w:sz w:val="22"/>
-              </w:rPr>
-              <w:t>Holds all product information</w:t>
-            </w:r>
-          </w:p>
-          <w:p>
-            <w:pPr>
-              <w:pStyle w:val="TableContents"/>
-              <w:widowControl w:val="false"/>
-              <w:spacing w:lineRule="auto" w:line="288"/>
-              <w:rPr>
-                <w:rFonts w:ascii="Arial" w:hAnsi="Arial"/>
-                <w:color w:val="000000"/>
-                <w:sz w:val="22"/>
-              </w:rPr>
-            </w:pPr>
-            <w:r>
-              <w:rPr>
-                <w:rFonts w:ascii="Arial" w:hAnsi="Arial"/>
-                <w:color w:val="000000"/>
-                <w:sz w:val="22"/>
-              </w:rPr>
-            </w:r>
-          </w:p>
-          <w:p>
-            <w:pPr>
-              <w:pStyle w:val="TableContents"/>
-              <w:widowControl w:val="false"/>
-              <w:spacing w:lineRule="auto" w:line="288"/>
-              <w:rPr>
-                <w:rFonts w:ascii="Arial" w:hAnsi="Arial" w:eastAsia="DejaVu Sans" w:cs="Noto Sans Devanagari"/>
-                <w:color w:val="000000"/>
-                <w:kern w:val="2"/>
-                <w:sz w:val="22"/>
-                <w:szCs w:val="24"/>
-                <w:lang w:val="en-US" w:eastAsia="zh-CN" w:bidi="hi-IN"/>
-              </w:rPr>
-            </w:pPr>
-            <w:r>
-              <w:rPr>
-                <w:rFonts w:eastAsia="DejaVu Sans" w:cs="Noto Sans Devanagari" w:ascii="Arial" w:hAnsi="Arial"/>
-                <w:color w:val="000000"/>
-                <w:kern w:val="2"/>
-                <w:sz w:val="22"/>
-                <w:szCs w:val="24"/>
-                <w:lang w:val="en-US" w:eastAsia="zh-CN" w:bidi="hi-IN"/>
-              </w:rPr>
-              <w:t>A product can be created by an user / admin</w:t>
-            </w:r>
-          </w:p>
-          <w:p>
-            <w:pPr>
-              <w:pStyle w:val="TableContents"/>
-              <w:widowControl w:val="false"/>
-              <w:spacing w:lineRule="auto" w:line="288"/>
-              <w:rPr>
-                <w:rFonts w:ascii="Arial" w:hAnsi="Arial" w:eastAsia="DejaVu Sans" w:cs="Noto Sans Devanagari"/>
-                <w:color w:val="000000"/>
-                <w:kern w:val="2"/>
-                <w:sz w:val="22"/>
-                <w:szCs w:val="24"/>
-                <w:lang w:val="en-US" w:eastAsia="zh-CN" w:bidi="hi-IN"/>
-              </w:rPr>
-            </w:pPr>
-            <w:r>
-              <w:rPr>
-                <w:rFonts w:eastAsia="DejaVu Sans" w:cs="Noto Sans Devanagari" w:ascii="Arial" w:hAnsi="Arial"/>
-                <w:color w:val="000000"/>
-                <w:kern w:val="2"/>
-                <w:sz w:val="22"/>
-                <w:szCs w:val="24"/>
-                <w:lang w:val="en-US" w:eastAsia="zh-CN" w:bidi="hi-IN"/>
-              </w:rPr>
-              <w:t>A product can only be approved by an admin</w:t>
-            </w:r>
-          </w:p>
-          <w:p>
-            <w:pPr>
-              <w:pStyle w:val="TableContents"/>
-              <w:widowControl w:val="false"/>
-              <w:spacing w:lineRule="auto" w:line="288"/>
-              <w:rPr>
-                <w:rFonts w:ascii="Arial" w:hAnsi="Arial"/>
-                <w:color w:val="000000"/>
-                <w:sz w:val="22"/>
-              </w:rPr>
-            </w:pPr>
-            <w:r>
-              <w:rPr>
-                <w:rFonts w:ascii="Arial" w:hAnsi="Arial"/>
-                <w:color w:val="000000"/>
-                <w:sz w:val="22"/>
-              </w:rPr>
-              <w:t>Product Information can be accessed by user / admin</w:t>
-            </w:r>
-          </w:p>
-          <w:p>
-            <w:pPr>
-              <w:pStyle w:val="TableContents"/>
-              <w:widowControl w:val="false"/>
-              <w:spacing w:lineRule="auto" w:line="288"/>
-              <w:rPr>
-                <w:rFonts w:ascii="Arial" w:hAnsi="Arial"/>
-                <w:color w:val="000000"/>
-                <w:sz w:val="22"/>
-              </w:rPr>
-            </w:pPr>
-            <w:r>
-              <w:rPr>
-                <w:rFonts w:ascii="Arial" w:hAnsi="Arial"/>
-                <w:color w:val="000000"/>
-                <w:sz w:val="22"/>
-              </w:rPr>
-              <w:t xml:space="preserve">Product Information can be </w:t>
-            </w:r>
-            <w:r>
-              <w:rPr>
-                <w:rFonts w:eastAsia="DejaVu Sans" w:cs="Noto Sans Devanagari" w:ascii="Arial" w:hAnsi="Arial"/>
-                <w:color w:val="000000"/>
-                <w:kern w:val="2"/>
-                <w:sz w:val="22"/>
-                <w:szCs w:val="24"/>
-                <w:lang w:val="en-US" w:eastAsia="zh-CN" w:bidi="hi-IN"/>
-              </w:rPr>
-              <w:t>updated</w:t>
-            </w:r>
-            <w:r>
-              <w:rPr>
-                <w:rFonts w:ascii="Arial" w:hAnsi="Arial"/>
-                <w:color w:val="000000"/>
-                <w:sz w:val="22"/>
-              </w:rPr>
-              <w:t xml:space="preserve"> by user / admin</w:t>
-            </w:r>
-          </w:p>
-          <w:p>
-            <w:pPr>
-              <w:pStyle w:val="TableContents"/>
-              <w:widowControl w:val="false"/>
-              <w:spacing w:lineRule="auto" w:line="288"/>
-              <w:rPr>
-                <w:rFonts w:ascii="Arial" w:hAnsi="Arial"/>
-                <w:color w:val="000000"/>
-                <w:sz w:val="22"/>
-              </w:rPr>
-            </w:pPr>
-            <w:r>
-              <w:rPr>
-                <w:rFonts w:ascii="Arial" w:hAnsi="Arial"/>
-                <w:color w:val="000000"/>
-                <w:sz w:val="22"/>
-              </w:rPr>
-              <w:t xml:space="preserve">Product Information can be </w:t>
-            </w:r>
-            <w:r>
-              <w:rPr>
-                <w:rFonts w:eastAsia="DejaVu Sans" w:cs="Noto Sans Devanagari" w:ascii="Arial" w:hAnsi="Arial"/>
-                <w:color w:val="000000"/>
-                <w:kern w:val="2"/>
-                <w:sz w:val="22"/>
-                <w:szCs w:val="24"/>
-                <w:lang w:val="en-US" w:eastAsia="zh-CN" w:bidi="hi-IN"/>
-              </w:rPr>
-              <w:t>deleted</w:t>
-            </w:r>
-            <w:r>
-              <w:rPr>
-                <w:rFonts w:ascii="Arial" w:hAnsi="Arial"/>
-                <w:color w:val="000000"/>
-                <w:sz w:val="22"/>
-              </w:rPr>
-              <w:t xml:space="preserve"> by user / admin</w:t>
-            </w:r>
-          </w:p>
-          <w:p>
-            <w:pPr>
-              <w:pStyle w:val="TableContents"/>
-              <w:widowControl w:val="false"/>
-              <w:spacing w:lineRule="auto" w:line="288"/>
-              <w:rPr>
-                <w:rFonts w:ascii="Arial" w:hAnsi="Arial"/>
-                <w:color w:val="000000"/>
-                <w:sz w:val="22"/>
-              </w:rPr>
-            </w:pPr>
-            <w:r>
-              <w:rPr>
-                <w:rFonts w:ascii="Arial" w:hAnsi="Arial"/>
-                <w:color w:val="000000"/>
-                <w:sz w:val="22"/>
-              </w:rPr>
-              <w:t>Approved products can be viewed by everyone</w:t>
-            </w:r>
-          </w:p>
-        </w:tc>
-        <w:tc>
-          <w:tcPr>
-            <w:tcW w:w="3774" w:type="dxa"/>
-            <w:tcBorders>
-              <w:top w:val="single" w:sz="8" w:space="0" w:color="000000"/>
-              <w:left w:val="single" w:sz="8" w:space="0" w:color="000000"/>
-              <w:bottom w:val="single" w:sz="8" w:space="0" w:color="000000"/>
-              <w:right w:val="single" w:sz="8" w:space="0" w:color="000000"/>
-            </w:tcBorders>
-            <w:vAlign w:val="center"/>
-          </w:tcPr>
-          <w:p>
-            <w:pPr>
-              <w:pStyle w:val="TableContents"/>
-              <w:widowControl w:val="false"/>
-              <w:spacing w:lineRule="auto" w:line="288"/>
-              <w:rPr>
-                <w:rFonts w:ascii="Arial" w:hAnsi="Arial"/>
-                <w:color w:val="000000"/>
-                <w:sz w:val="22"/>
-              </w:rPr>
-            </w:pPr>
-            <w:r>
-              <w:rPr>
-                <w:rFonts w:ascii="Arial" w:hAnsi="Arial"/>
-                <w:color w:val="000000"/>
-                <w:sz w:val="22"/>
-              </w:rPr>
-              <w:t>User</w:t>
-            </w:r>
-          </w:p>
-          <w:p>
-            <w:pPr>
-              <w:pStyle w:val="TableContents"/>
-              <w:widowControl w:val="false"/>
-              <w:spacing w:lineRule="auto" w:line="288"/>
-              <w:rPr>
-                <w:rFonts w:ascii="Arial" w:hAnsi="Arial"/>
-                <w:color w:val="000000"/>
-                <w:sz w:val="22"/>
-              </w:rPr>
-            </w:pPr>
-            <w:r>
-              <w:rPr>
-                <w:rFonts w:ascii="Arial" w:hAnsi="Arial"/>
-                <w:color w:val="000000"/>
-                <w:sz w:val="22"/>
-              </w:rPr>
-              <w:t>Admin</w:t>
-            </w:r>
-          </w:p>
-          <w:p>
-            <w:pPr>
-              <w:pStyle w:val="TableContents"/>
-              <w:widowControl w:val="false"/>
-              <w:spacing w:lineRule="auto" w:line="288"/>
-              <w:rPr>
-                <w:rFonts w:ascii="Arial" w:hAnsi="Arial"/>
-                <w:color w:val="000000"/>
-                <w:sz w:val="22"/>
-              </w:rPr>
-            </w:pPr>
-            <w:r>
-              <w:rPr>
-                <w:rFonts w:ascii="Arial" w:hAnsi="Arial"/>
-                <w:color w:val="000000"/>
-                <w:sz w:val="22"/>
-              </w:rPr>
-              <w:t>Guest</w:t>
-            </w:r>
-          </w:p>
-          <w:p>
-            <w:pPr>
-              <w:pStyle w:val="TableContents"/>
-              <w:widowControl w:val="false"/>
-              <w:spacing w:lineRule="auto" w:line="288"/>
-              <w:rPr>
-                <w:rFonts w:ascii="Arial" w:hAnsi="Arial"/>
-                <w:color w:val="000000"/>
-                <w:sz w:val="22"/>
-              </w:rPr>
-            </w:pPr>
-            <w:r>
-              <w:rPr>
-                <w:rFonts w:ascii="Arial" w:hAnsi="Arial"/>
-                <w:color w:val="000000"/>
-                <w:sz w:val="22"/>
-              </w:rPr>
-              <w:t>Review</w:t>
-            </w:r>
-          </w:p>
-        </w:tc>
-      </w:tr>
-    </w:tbl>
-    <w:p>
-      <w:pPr>
-        <w:pStyle w:val="TextBody"/>
-        <w:rPr/>
-      </w:pPr>
-      <w:r>
-        <w:rPr/>
-      </w:r>
-    </w:p>
-    <w:p>
-      <w:pPr>
-        <w:pStyle w:val="TextBody"/>
-        <w:rPr/>
-      </w:pPr>
-      <w:r>
-        <w:rPr/>
-      </w:r>
-    </w:p>
-    <w:p>
-      <w:pPr>
-        <w:pStyle w:val="TextBody"/>
-        <w:rPr/>
-      </w:pPr>
-      <w:r>
-        <w:rPr/>
-      </w:r>
-    </w:p>
-    <w:tbl>
-      <w:tblPr>
-        <w:tblpPr w:bottomFromText="0" w:horzAnchor="margin" w:leftFromText="141" w:rightFromText="141" w:tblpX="0" w:tblpY="-579" w:topFromText="0" w:vertAnchor="text"/>
-        <w:tblW w:w="9360" w:type="dxa"/>
-        <w:jc w:val="left"/>
-        <w:tblInd w:w="-10" w:type="dxa"/>
-        <w:tblLayout w:type="fixed"/>
-        <w:tblCellMar>
-          <w:top w:w="100" w:type="dxa"/>
-          <w:left w:w="100" w:type="dxa"/>
-          <w:bottom w:w="100" w:type="dxa"/>
-          <w:right w:w="100" w:type="dxa"/>
-        </w:tblCellMar>
-        <w:tblLook w:val="0000" w:noHBand="0" w:noVBand="0" w:firstColumn="0" w:lastRow="0" w:lastColumn="0" w:firstRow="0"/>
-      </w:tblPr>
-      <w:tblGrid>
-        <w:gridCol w:w="4952"/>
-        <w:gridCol w:w="4407"/>
-      </w:tblGrid>
-      <w:tr>
-        <w:trPr/>
-        <w:tc>
-          <w:tcPr>
-            <w:tcW w:w="9359" w:type="dxa"/>
-            <w:gridSpan w:val="2"/>
-            <w:tcBorders>
-              <w:top w:val="single" w:sz="8" w:space="0" w:color="000000"/>
-              <w:left w:val="single" w:sz="8" w:space="0" w:color="000000"/>
-              <w:bottom w:val="single" w:sz="8" w:space="0" w:color="000000"/>
-              <w:right w:val="single" w:sz="8" w:space="0" w:color="000000"/>
-            </w:tcBorders>
-            <w:vAlign w:val="center"/>
-          </w:tcPr>
-          <w:p>
-            <w:pPr>
-              <w:pStyle w:val="TableContents"/>
-              <w:widowControl w:val="false"/>
-              <w:spacing w:lineRule="auto" w:line="288"/>
-              <w:rPr>
-                <w:rFonts w:ascii="Arial" w:hAnsi="Arial" w:cs="Arial"/>
-                <w:bCs/>
-              </w:rPr>
-            </w:pPr>
-            <w:r>
-              <w:rPr>
-                <w:rFonts w:cs="Arial" w:ascii="Arial" w:hAnsi="Arial"/>
-                <w:b/>
-                <w:color w:val="000000"/>
-                <w:sz w:val="22"/>
-              </w:rPr>
-              <w:t>Profile</w:t>
-            </w:r>
-          </w:p>
-        </w:tc>
-      </w:tr>
-      <w:tr>
-        <w:trPr/>
-        <w:tc>
-          <w:tcPr>
-            <w:tcW w:w="4952" w:type="dxa"/>
-            <w:tcBorders>
-              <w:top w:val="single" w:sz="8" w:space="0" w:color="000000"/>
-              <w:left w:val="single" w:sz="8" w:space="0" w:color="000000"/>
-              <w:bottom w:val="single" w:sz="8" w:space="0" w:color="000000"/>
-              <w:right w:val="single" w:sz="8" w:space="0" w:color="000000"/>
-            </w:tcBorders>
-            <w:vAlign w:val="center"/>
-          </w:tcPr>
-          <w:p>
-            <w:pPr>
-              <w:pStyle w:val="TableContents"/>
-              <w:widowControl w:val="false"/>
-              <w:spacing w:lineRule="auto" w:line="288"/>
-              <w:rPr>
-                <w:rFonts w:ascii="Arial" w:hAnsi="Arial" w:cs="Arial"/>
-                <w:color w:val="000000"/>
-                <w:sz w:val="22"/>
-              </w:rPr>
-            </w:pPr>
-            <w:r>
-              <w:rPr>
-                <w:rFonts w:cs="Arial" w:ascii="Arial" w:hAnsi="Arial"/>
-                <w:color w:val="000000"/>
-                <w:sz w:val="22"/>
-              </w:rPr>
-              <w:t>Show the current information of the user/admin</w:t>
-            </w:r>
-          </w:p>
-          <w:p>
-            <w:pPr>
-              <w:pStyle w:val="TableContents"/>
-              <w:widowControl w:val="false"/>
-              <w:spacing w:lineRule="auto" w:line="288"/>
-              <w:rPr>
-                <w:rFonts w:ascii="Arial" w:hAnsi="Arial" w:cs="Arial"/>
-                <w:color w:val="000000"/>
-                <w:sz w:val="22"/>
-              </w:rPr>
-            </w:pPr>
-            <w:r>
-              <w:rPr>
-                <w:rFonts w:cs="Arial" w:ascii="Arial" w:hAnsi="Arial"/>
-                <w:color w:val="000000"/>
-                <w:sz w:val="22"/>
-              </w:rPr>
-              <w:t>Allows the user/admin to update its information</w:t>
-            </w:r>
-          </w:p>
-        </w:tc>
-        <w:tc>
-          <w:tcPr>
-            <w:tcW w:w="4407" w:type="dxa"/>
-            <w:tcBorders>
-              <w:top w:val="single" w:sz="8" w:space="0" w:color="000000"/>
-              <w:left w:val="single" w:sz="8" w:space="0" w:color="000000"/>
-              <w:bottom w:val="single" w:sz="8" w:space="0" w:color="000000"/>
-              <w:right w:val="single" w:sz="8" w:space="0" w:color="000000"/>
-            </w:tcBorders>
-            <w:vAlign w:val="center"/>
-          </w:tcPr>
-          <w:p>
-            <w:pPr>
-              <w:pStyle w:val="TableContents"/>
-              <w:widowControl w:val="false"/>
-              <w:spacing w:lineRule="auto" w:line="288"/>
-              <w:rPr>
-                <w:rFonts w:ascii="Arial" w:hAnsi="Arial" w:cs="Arial"/>
-                <w:color w:val="000000"/>
-                <w:sz w:val="22"/>
-              </w:rPr>
-            </w:pPr>
-            <w:r>
-              <w:rPr>
-                <w:rFonts w:cs="Arial" w:ascii="Arial" w:hAnsi="Arial"/>
-                <w:color w:val="000000"/>
-                <w:sz w:val="22"/>
-              </w:rPr>
-              <w:t>User</w:t>
-            </w:r>
-          </w:p>
-          <w:p>
-            <w:pPr>
-              <w:pStyle w:val="TableContents"/>
-              <w:widowControl w:val="false"/>
-              <w:spacing w:lineRule="auto" w:line="288"/>
-              <w:rPr>
-                <w:rFonts w:ascii="Arial" w:hAnsi="Arial" w:cs="Arial"/>
-                <w:color w:val="000000"/>
-                <w:sz w:val="22"/>
-              </w:rPr>
-            </w:pPr>
-            <w:r>
-              <w:rPr>
-                <w:rFonts w:cs="Arial" w:ascii="Arial" w:hAnsi="Arial"/>
-                <w:color w:val="000000"/>
-                <w:sz w:val="22"/>
-              </w:rPr>
-              <w:t>Admin</w:t>
-            </w:r>
-          </w:p>
-        </w:tc>
-      </w:tr>
-    </w:tbl>
-    <w:p>
-      <w:pPr>
-        <w:pStyle w:val="Normal"/>
-        <w:spacing w:lineRule="auto" w:line="240"/>
-        <w:rPr>
-          <w:rFonts w:ascii="Arial" w:hAnsi="Arial" w:cs="Arial"/>
-          <w:sz w:val="28"/>
-          <w:szCs w:val="28"/>
-          <w:lang w:val="en-US"/>
-        </w:rPr>
-      </w:pPr>
-      <w:r>
-        <w:rPr>
-          <w:rFonts w:cs="Arial" w:ascii="Arial" w:hAnsi="Arial"/>
-          <w:sz w:val="28"/>
-          <w:szCs w:val="28"/>
-          <w:lang w:val="en-US"/>
-        </w:rPr>
-      </w:r>
-    </w:p>
-    <w:tbl>
-      <w:tblPr>
-        <w:tblpPr w:bottomFromText="0" w:horzAnchor="margin" w:leftFromText="141" w:rightFromText="141" w:tblpX="0" w:tblpY="123" w:topFromText="0" w:vertAnchor="text"/>
-        <w:tblW w:w="9360" w:type="dxa"/>
-        <w:jc w:val="left"/>
-        <w:tblInd w:w="-10" w:type="dxa"/>
-        <w:tblLayout w:type="fixed"/>
-        <w:tblCellMar>
-          <w:top w:w="100" w:type="dxa"/>
-          <w:left w:w="100" w:type="dxa"/>
-          <w:bottom w:w="100" w:type="dxa"/>
-          <w:right w:w="100" w:type="dxa"/>
-        </w:tblCellMar>
-        <w:tblLook w:val="04a0" w:noHBand="0" w:noVBand="1" w:firstColumn="1" w:lastRow="0" w:lastColumn="0" w:firstRow="1"/>
-      </w:tblPr>
-      <w:tblGrid>
-        <w:gridCol w:w="4771"/>
-        <w:gridCol w:w="4588"/>
-      </w:tblGrid>
-      <w:tr>
-        <w:trPr/>
-        <w:tc>
-          <w:tcPr>
-            <w:tcW w:w="9359" w:type="dxa"/>
-            <w:gridSpan w:val="2"/>
-            <w:tcBorders>
-              <w:top w:val="single" w:sz="8" w:space="0" w:color="000000"/>
-              <w:left w:val="single" w:sz="8" w:space="0" w:color="000000"/>
-              <w:bottom w:val="single" w:sz="8" w:space="0" w:color="000000"/>
-              <w:right w:val="single" w:sz="8" w:space="0" w:color="000000"/>
-            </w:tcBorders>
-            <w:vAlign w:val="center"/>
-          </w:tcPr>
-          <w:p>
-            <w:pPr>
-              <w:pStyle w:val="TableContents"/>
-              <w:widowControl w:val="false"/>
-              <w:spacing w:lineRule="auto" w:line="288"/>
-              <w:rPr>
-                <w:rFonts w:ascii="Arial" w:hAnsi="Arial"/>
-                <w:b/>
-                <w:b/>
-                <w:color w:val="000000"/>
-                <w:sz w:val="22"/>
-              </w:rPr>
-            </w:pPr>
-            <w:r>
-              <w:rPr>
-                <w:rFonts w:ascii="Arial" w:hAnsi="Arial"/>
-                <w:b/>
-                <w:color w:val="000000"/>
-                <w:sz w:val="22"/>
-              </w:rPr>
-              <w:t>Review</w:t>
-            </w:r>
-          </w:p>
-        </w:tc>
-      </w:tr>
-      <w:tr>
-        <w:trPr/>
-        <w:tc>
-          <w:tcPr>
-            <w:tcW w:w="4771" w:type="dxa"/>
-            <w:tcBorders>
-              <w:top w:val="single" w:sz="8" w:space="0" w:color="000000"/>
-              <w:left w:val="single" w:sz="8" w:space="0" w:color="000000"/>
-              <w:bottom w:val="single" w:sz="8" w:space="0" w:color="000000"/>
-              <w:right w:val="single" w:sz="8" w:space="0" w:color="000000"/>
-            </w:tcBorders>
-            <w:vAlign w:val="center"/>
-          </w:tcPr>
-          <w:p>
-            <w:pPr>
-              <w:pStyle w:val="TableContents"/>
-              <w:widowControl w:val="false"/>
-              <w:spacing w:lineRule="auto" w:line="288"/>
+              <w:spacing w:line="288" w:lineRule="auto"/>
               <w:rPr>
                 <w:rFonts w:ascii="Arial" w:hAnsi="Arial"/>
                 <w:color w:val="000000"/>
@@ -1535,8 +1407,7 @@
           <w:p>
             <w:pPr>
               <w:pStyle w:val="TableContents"/>
-              <w:widowControl w:val="false"/>
-              <w:spacing w:lineRule="auto" w:line="288"/>
+              <w:spacing w:line="288" w:lineRule="auto"/>
               <w:rPr>
                 <w:rFonts w:ascii="Arial" w:hAnsi="Arial"/>
                 <w:color w:val="000000"/>
@@ -1567,8 +1438,7 @@
           <w:p>
             <w:pPr>
               <w:pStyle w:val="TableContents"/>
-              <w:widowControl w:val="false"/>
-              <w:spacing w:lineRule="auto" w:line="288"/>
+              <w:spacing w:line="288" w:lineRule="auto"/>
               <w:rPr>
                 <w:rFonts w:ascii="Arial" w:hAnsi="Arial"/>
                 <w:color w:val="000000"/>
@@ -1587,8 +1457,7 @@
           <w:p>
             <w:pPr>
               <w:pStyle w:val="TableContents"/>
-              <w:widowControl w:val="false"/>
-              <w:spacing w:lineRule="auto" w:line="288"/>
+              <w:spacing w:line="288" w:lineRule="auto"/>
               <w:rPr>
                 <w:rFonts w:ascii="Arial" w:hAnsi="Arial"/>
                 <w:color w:val="000000"/>
@@ -1609,38 +1478,37 @@
     </w:tbl>
     <w:p>
       <w:pPr>
-        <w:pStyle w:val="Normal"/>
-        <w:spacing w:lineRule="auto" w:line="240" w:before="0" w:after="160"/>
+        <w:spacing w:line="240" w:lineRule="auto"/>
         <w:rPr>
           <w:rFonts w:ascii="Arial" w:hAnsi="Arial" w:cs="Arial"/>
           <w:sz w:val="28"/>
           <w:szCs w:val="28"/>
         </w:rPr>
       </w:pPr>
-      <w:r>
-        <w:rPr/>
-      </w:r>
+      <w:bookmarkStart w:id="0" w:name="_GoBack"/>
+      <w:bookmarkEnd w:id="0"/>
     </w:p>
     <w:sectPr>
-      <w:type w:val="nextPage"/>
       <w:pgSz w:w="11906" w:h="16838"/>
-      <w:pgMar w:left="1417" w:right="1417" w:header="0" w:top="1417" w:footer="0" w:bottom="1134" w:gutter="0"/>
-      <w:pgNumType w:fmt="decimal"/>
-      <w:formProt w:val="false"/>
-      <w:textDirection w:val="lrTb"/>
-      <w:docGrid w:type="default" w:linePitch="360" w:charSpace="4096"/>
+      <w:pgMar w:top="1417" w:right="1417" w:bottom="1134" w:left="1417" w:header="0" w:footer="0" w:gutter="0"/>
+      <w:cols w:space="720"/>
+      <w:formProt w:val="0"/>
+      <w:docGrid w:linePitch="360" w:charSpace="4096"/>
     </w:sectPr>
   </w:body>
 </w:document>
 </file>
 
 <file path=word/numbering.xml><?xml version="1.0" encoding="utf-8"?>
-<w:numbering xmlns:w="http://schemas.openxmlformats.org/wordprocessingml/2006/main" xmlns:o="urn:schemas-microsoft-com:office:office" xmlns:r="http://schemas.openxmlformats.org/officeDocument/2006/relationships" xmlns:v="urn:schemas-microsoft-com:vml" xmlns:mc="http://schemas.openxmlformats.org/markup-compatibility/2006" xmlns:w14="http://schemas.microsoft.com/office/word/2010/wordml" mc:Ignorable="w14">
-  <w:abstractNum w:abstractNumId="1">
+<w:numbering xmlns:wpc="http://schemas.microsoft.com/office/word/2010/wordprocessingCanvas" xmlns:cx="http://schemas.microsoft.com/office/drawing/2014/chartex" xmlns:cx1="http://schemas.microsoft.com/office/drawing/2015/9/8/chartex" xmlns:cx2="http://schemas.microsoft.com/office/drawing/2015/10/21/chartex" xmlns:cx3="http://schemas.microsoft.com/office/drawing/2016/5/9/chartex" xmlns:cx4="http://schemas.microsoft.com/office/drawing/2016/5/10/chartex" xmlns:cx5="http://schemas.microsoft.com/office/drawing/2016/5/11/chartex" xmlns:cx6="http://schemas.microsoft.com/office/drawing/2016/5/12/chartex" xmlns:cx7="http://schemas.microsoft.com/office/drawing/2016/5/13/chartex" xmlns:cx8="http://schemas.microsoft.com/office/drawing/2016/5/14/chartex" xmlns:mc="http://schemas.openxmlformats.org/markup-compatibility/2006" xmlns:aink="http://schemas.microsoft.com/office/drawing/2016/ink" xmlns:am3d="http://schemas.microsoft.com/office/drawing/2017/model3d" xmlns:o="urn:schemas-microsoft-com:office:office" xmlns:r="http://schemas.openxmlformats.org/officeDocument/2006/relationships" xmlns:m="http://schemas.openxmlformats.org/officeDocument/2006/math" xmlns:v="urn:schemas-microsoft-com:vml" xmlns:wp14="http://schemas.microsoft.com/office/word/2010/wordprocessingDrawing" xmlns:wp="http://schemas.openxmlformats.org/drawingml/2006/wordprocessingDrawing" xmlns:w10="urn:schemas-microsoft-com:office:word" xmlns:w="http://schemas.openxmlformats.org/wordprocessingml/2006/main" xmlns:w14="http://schemas.microsoft.com/office/word/2010/wordml" xmlns:w15="http://schemas.microsoft.com/office/word/2012/wordml" xmlns:w16cid="http://schemas.microsoft.com/office/word/2016/wordml/cid" xmlns:w16se="http://schemas.microsoft.com/office/word/2015/wordml/symex" xmlns:wpg="http://schemas.microsoft.com/office/word/2010/wordprocessingGroup" xmlns:wpi="http://schemas.microsoft.com/office/word/2010/wordprocessingInk" xmlns:wne="http://schemas.microsoft.com/office/word/2006/wordml" xmlns:wps="http://schemas.microsoft.com/office/word/2010/wordprocessingShape" mc:Ignorable="w14 w15 w16se w16cid wp14">
+  <w:abstractNum w:abstractNumId="0" w15:restartNumberingAfterBreak="0">
+    <w:nsid w:val="7C157C89"/>
+    <w:multiLevelType w:val="multilevel"/>
+    <w:tmpl w:val="E7BCC738"/>
     <w:lvl w:ilvl="0">
       <w:start w:val="1"/>
-      <w:pStyle w:val="Heading1"/>
       <w:numFmt w:val="none"/>
+      <w:pStyle w:val="berschrift1"/>
       <w:suff w:val="nothing"/>
       <w:lvlText w:val=""/>
       <w:lvlJc w:val="left"/>
@@ -1648,13 +1516,13 @@
         <w:tabs>
           <w:tab w:val="num" w:pos="0"/>
         </w:tabs>
-        <w:ind w:left="0" w:hanging="0"/>
+        <w:ind w:left="0" w:firstLine="0"/>
       </w:pPr>
     </w:lvl>
     <w:lvl w:ilvl="1">
       <w:start w:val="1"/>
-      <w:pStyle w:val="Heading2"/>
       <w:numFmt w:val="none"/>
+      <w:pStyle w:val="berschrift2"/>
       <w:suff w:val="nothing"/>
       <w:lvlText w:val=""/>
       <w:lvlJc w:val="left"/>
@@ -1662,13 +1530,13 @@
         <w:tabs>
           <w:tab w:val="num" w:pos="0"/>
         </w:tabs>
-        <w:ind w:left="0" w:hanging="0"/>
+        <w:ind w:left="0" w:firstLine="0"/>
       </w:pPr>
     </w:lvl>
     <w:lvl w:ilvl="2">
       <w:start w:val="1"/>
-      <w:pStyle w:val="Heading3"/>
       <w:numFmt w:val="none"/>
+      <w:pStyle w:val="berschrift3"/>
       <w:suff w:val="nothing"/>
       <w:lvlText w:val=""/>
       <w:lvlJc w:val="left"/>
@@ -1676,7 +1544,7 @@
         <w:tabs>
           <w:tab w:val="num" w:pos="0"/>
         </w:tabs>
-        <w:ind w:left="0" w:hanging="0"/>
+        <w:ind w:left="0" w:firstLine="0"/>
       </w:pPr>
     </w:lvl>
     <w:lvl w:ilvl="3">
@@ -1689,7 +1557,7 @@
         <w:tabs>
           <w:tab w:val="num" w:pos="0"/>
         </w:tabs>
-        <w:ind w:left="0" w:hanging="0"/>
+        <w:ind w:left="0" w:firstLine="0"/>
       </w:pPr>
     </w:lvl>
     <w:lvl w:ilvl="4">
@@ -1702,7 +1570,7 @@
         <w:tabs>
           <w:tab w:val="num" w:pos="0"/>
         </w:tabs>
-        <w:ind w:left="0" w:hanging="0"/>
+        <w:ind w:left="0" w:firstLine="0"/>
       </w:pPr>
     </w:lvl>
     <w:lvl w:ilvl="5">
@@ -1715,7 +1583,7 @@
         <w:tabs>
           <w:tab w:val="num" w:pos="0"/>
         </w:tabs>
-        <w:ind w:left="0" w:hanging="0"/>
+        <w:ind w:left="0" w:firstLine="0"/>
       </w:pPr>
     </w:lvl>
     <w:lvl w:ilvl="6">
@@ -1728,7 +1596,7 @@
         <w:tabs>
           <w:tab w:val="num" w:pos="0"/>
         </w:tabs>
-        <w:ind w:left="0" w:hanging="0"/>
+        <w:ind w:left="0" w:firstLine="0"/>
       </w:pPr>
     </w:lvl>
     <w:lvl w:ilvl="7">
@@ -1741,7 +1609,7 @@
         <w:tabs>
           <w:tab w:val="num" w:pos="0"/>
         </w:tabs>
-        <w:ind w:left="0" w:hanging="0"/>
+        <w:ind w:left="0" w:firstLine="0"/>
       </w:pPr>
     </w:lvl>
     <w:lvl w:ilvl="8">
@@ -1754,22 +1622,22 @@
         <w:tabs>
           <w:tab w:val="num" w:pos="0"/>
         </w:tabs>
-        <w:ind w:left="0" w:hanging="0"/>
+        <w:ind w:left="0" w:firstLine="0"/>
       </w:pPr>
     </w:lvl>
   </w:abstractNum>
   <w:num w:numId="1">
-    <w:abstractNumId w:val="1"/>
+    <w:abstractNumId w:val="0"/>
   </w:num>
 </w:numbering>
 </file>
 
 <file path=word/styles.xml><?xml version="1.0" encoding="utf-8"?>
-<w:styles xmlns:w="http://schemas.openxmlformats.org/wordprocessingml/2006/main" xmlns:w14="http://schemas.microsoft.com/office/word/2010/wordml" xmlns:mc="http://schemas.openxmlformats.org/markup-compatibility/2006" mc:Ignorable="w14">
+<w:styles xmlns:mc="http://schemas.openxmlformats.org/markup-compatibility/2006" xmlns:r="http://schemas.openxmlformats.org/officeDocument/2006/relationships" xmlns:w="http://schemas.openxmlformats.org/wordprocessingml/2006/main" xmlns:w14="http://schemas.microsoft.com/office/word/2010/wordml" xmlns:w15="http://schemas.microsoft.com/office/word/2012/wordml" xmlns:w16cid="http://schemas.microsoft.com/office/word/2016/wordml/cid" xmlns:w16se="http://schemas.microsoft.com/office/word/2015/wordml/symex" mc:Ignorable="w14 w15 w16se w16cid">
   <w:docDefaults>
     <w:rPrDefault>
       <w:rPr>
-        <w:rFonts w:ascii="Calibri" w:hAnsi="Calibri" w:eastAsia="Calibri" w:cs="" w:asciiTheme="minorHAnsi" w:cstheme="minorBidi" w:eastAsiaTheme="minorHAnsi" w:hAnsiTheme="minorHAnsi"/>
+        <w:rFonts w:asciiTheme="minorHAnsi" w:eastAsiaTheme="minorHAnsi" w:hAnsiTheme="minorHAnsi" w:cstheme="minorBidi"/>
         <w:sz w:val="22"/>
         <w:szCs w:val="22"/>
         <w:lang w:val="de-CH" w:eastAsia="en-US" w:bidi="ar-SA"/>
@@ -1777,21 +1645,21 @@
     </w:rPrDefault>
     <w:pPrDefault>
       <w:pPr>
-        <w:suppressAutoHyphens w:val="true"/>
+        <w:suppressAutoHyphens/>
       </w:pPr>
     </w:pPrDefault>
   </w:docDefaults>
   <w:latentStyles w:defLockedState="0" w:defUIPriority="99" w:defSemiHidden="0" w:defUnhideWhenUsed="0" w:defQFormat="0" w:count="376">
     <w:lsdException w:name="Normal" w:uiPriority="0" w:qFormat="1"/>
     <w:lsdException w:name="heading 1" w:uiPriority="9" w:qFormat="1"/>
-    <w:lsdException w:name="heading 2" w:uiPriority="9" w:semiHidden="1" w:unhideWhenUsed="1" w:qFormat="1"/>
-    <w:lsdException w:name="heading 3" w:uiPriority="9" w:semiHidden="1" w:unhideWhenUsed="1" w:qFormat="1"/>
-    <w:lsdException w:name="heading 4" w:uiPriority="9" w:semiHidden="1" w:unhideWhenUsed="1" w:qFormat="1"/>
-    <w:lsdException w:name="heading 5" w:uiPriority="9" w:semiHidden="1" w:unhideWhenUsed="1" w:qFormat="1"/>
-    <w:lsdException w:name="heading 6" w:uiPriority="9" w:semiHidden="1" w:unhideWhenUsed="1" w:qFormat="1"/>
-    <w:lsdException w:name="heading 7" w:uiPriority="9" w:semiHidden="1" w:unhideWhenUsed="1" w:qFormat="1"/>
-    <w:lsdException w:name="heading 8" w:uiPriority="9" w:semiHidden="1" w:unhideWhenUsed="1" w:qFormat="1"/>
-    <w:lsdException w:name="heading 9" w:uiPriority="9" w:semiHidden="1" w:unhideWhenUsed="1" w:qFormat="1"/>
+    <w:lsdException w:name="heading 2" w:semiHidden="1" w:uiPriority="9" w:unhideWhenUsed="1" w:qFormat="1"/>
+    <w:lsdException w:name="heading 3" w:semiHidden="1" w:uiPriority="9" w:unhideWhenUsed="1" w:qFormat="1"/>
+    <w:lsdException w:name="heading 4" w:semiHidden="1" w:uiPriority="9" w:unhideWhenUsed="1" w:qFormat="1"/>
+    <w:lsdException w:name="heading 5" w:semiHidden="1" w:uiPriority="9" w:unhideWhenUsed="1" w:qFormat="1"/>
+    <w:lsdException w:name="heading 6" w:semiHidden="1" w:uiPriority="9" w:unhideWhenUsed="1" w:qFormat="1"/>
+    <w:lsdException w:name="heading 7" w:semiHidden="1" w:uiPriority="9" w:unhideWhenUsed="1" w:qFormat="1"/>
+    <w:lsdException w:name="heading 8" w:semiHidden="1" w:uiPriority="9" w:unhideWhenUsed="1" w:qFormat="1"/>
+    <w:lsdException w:name="heading 9" w:semiHidden="1" w:uiPriority="9" w:unhideWhenUsed="1" w:qFormat="1"/>
     <w:lsdException w:name="index 1" w:semiHidden="1" w:unhideWhenUsed="1"/>
     <w:lsdException w:name="index 2" w:semiHidden="1" w:unhideWhenUsed="1"/>
     <w:lsdException w:name="index 3" w:semiHidden="1" w:unhideWhenUsed="1"/>
@@ -1801,22 +1669,22 @@
     <w:lsdException w:name="index 7" w:semiHidden="1" w:unhideWhenUsed="1"/>
     <w:lsdException w:name="index 8" w:semiHidden="1" w:unhideWhenUsed="1"/>
     <w:lsdException w:name="index 9" w:semiHidden="1" w:unhideWhenUsed="1"/>
-    <w:lsdException w:name="toc 1" w:uiPriority="39" w:semiHidden="1" w:unhideWhenUsed="1"/>
-    <w:lsdException w:name="toc 2" w:uiPriority="39" w:semiHidden="1" w:unhideWhenUsed="1"/>
-    <w:lsdException w:name="toc 3" w:uiPriority="39" w:semiHidden="1" w:unhideWhenUsed="1"/>
-    <w:lsdException w:name="toc 4" w:uiPriority="39" w:semiHidden="1" w:unhideWhenUsed="1"/>
-    <w:lsdException w:name="toc 5" w:uiPriority="39" w:semiHidden="1" w:unhideWhenUsed="1"/>
-    <w:lsdException w:name="toc 6" w:uiPriority="39" w:semiHidden="1" w:unhideWhenUsed="1"/>
-    <w:lsdException w:name="toc 7" w:uiPriority="39" w:semiHidden="1" w:unhideWhenUsed="1"/>
-    <w:lsdException w:name="toc 8" w:uiPriority="39" w:semiHidden="1" w:unhideWhenUsed="1"/>
-    <w:lsdException w:name="toc 9" w:uiPriority="39" w:semiHidden="1" w:unhideWhenUsed="1"/>
+    <w:lsdException w:name="toc 1" w:semiHidden="1" w:uiPriority="39" w:unhideWhenUsed="1"/>
+    <w:lsdException w:name="toc 2" w:semiHidden="1" w:uiPriority="39" w:unhideWhenUsed="1"/>
+    <w:lsdException w:name="toc 3" w:semiHidden="1" w:uiPriority="39" w:unhideWhenUsed="1"/>
+    <w:lsdException w:name="toc 4" w:semiHidden="1" w:uiPriority="39" w:unhideWhenUsed="1"/>
+    <w:lsdException w:name="toc 5" w:semiHidden="1" w:uiPriority="39" w:unhideWhenUsed="1"/>
+    <w:lsdException w:name="toc 6" w:semiHidden="1" w:uiPriority="39" w:unhideWhenUsed="1"/>
+    <w:lsdException w:name="toc 7" w:semiHidden="1" w:uiPriority="39" w:unhideWhenUsed="1"/>
+    <w:lsdException w:name="toc 8" w:semiHidden="1" w:uiPriority="39" w:unhideWhenUsed="1"/>
+    <w:lsdException w:name="toc 9" w:semiHidden="1" w:uiPriority="39" w:unhideWhenUsed="1"/>
     <w:lsdException w:name="Normal Indent" w:semiHidden="1" w:unhideWhenUsed="1"/>
     <w:lsdException w:name="footnote text" w:semiHidden="1" w:unhideWhenUsed="1"/>
     <w:lsdException w:name="annotation text" w:semiHidden="1" w:unhideWhenUsed="1"/>
     <w:lsdException w:name="header" w:semiHidden="1" w:unhideWhenUsed="1"/>
     <w:lsdException w:name="footer" w:semiHidden="1" w:unhideWhenUsed="1"/>
     <w:lsdException w:name="index heading" w:semiHidden="1" w:unhideWhenUsed="1"/>
-    <w:lsdException w:name="caption" w:uiPriority="35" w:semiHidden="1" w:unhideWhenUsed="1" w:qFormat="1"/>
+    <w:lsdException w:name="caption" w:semiHidden="1" w:uiPriority="35" w:unhideWhenUsed="1" w:qFormat="1"/>
     <w:lsdException w:name="table of figures" w:semiHidden="1" w:unhideWhenUsed="1"/>
     <w:lsdException w:name="envelope address" w:semiHidden="1" w:unhideWhenUsed="1"/>
     <w:lsdException w:name="envelope return" w:semiHidden="1" w:unhideWhenUsed="1"/>
@@ -1847,8 +1715,8 @@
     <w:lsdException w:name="Title" w:uiPriority="10" w:qFormat="1"/>
     <w:lsdException w:name="Closing" w:semiHidden="1" w:unhideWhenUsed="1"/>
     <w:lsdException w:name="Signature" w:semiHidden="1" w:unhideWhenUsed="1"/>
-    <w:lsdException w:name="Default Paragraph Font" w:uiPriority="1" w:semiHidden="1" w:unhideWhenUsed="1"/>
-    <w:lsdException w:name="Body Text" w:uiPriority="0" w:semiHidden="1" w:unhideWhenUsed="1"/>
+    <w:lsdException w:name="Default Paragraph Font" w:semiHidden="1" w:uiPriority="1" w:unhideWhenUsed="1"/>
+    <w:lsdException w:name="Body Text" w:semiHidden="1" w:uiPriority="0" w:unhideWhenUsed="1"/>
     <w:lsdException w:name="Body Text Indent" w:semiHidden="1" w:unhideWhenUsed="1"/>
     <w:lsdException w:name="List Continue" w:semiHidden="1" w:unhideWhenUsed="1"/>
     <w:lsdException w:name="List Continue 2" w:semiHidden="1" w:unhideWhenUsed="1"/>
@@ -1887,6 +1755,7 @@
     <w:lsdException w:name="HTML Sample" w:semiHidden="1" w:unhideWhenUsed="1"/>
     <w:lsdException w:name="HTML Typewriter" w:semiHidden="1" w:unhideWhenUsed="1"/>
     <w:lsdException w:name="HTML Variable" w:semiHidden="1" w:unhideWhenUsed="1"/>
+    <w:lsdException w:name="Normal Table" w:semiHidden="1" w:unhideWhenUsed="1"/>
     <w:lsdException w:name="annotation subject" w:semiHidden="1" w:unhideWhenUsed="1"/>
     <w:lsdException w:name="No List" w:semiHidden="1" w:unhideWhenUsed="1"/>
     <w:lsdException w:name="Outline List 1" w:semiHidden="1" w:unhideWhenUsed="1"/>
@@ -1932,9 +1801,11 @@
     <w:lsdException w:name="Table Subtle 1" w:semiHidden="1" w:unhideWhenUsed="1"/>
     <w:lsdException w:name="Table Subtle 2" w:semiHidden="1" w:unhideWhenUsed="1"/>
     <w:lsdException w:name="Table Web 1" w:semiHidden="1" w:unhideWhenUsed="1"/>
+    <w:lsdException w:name="Table Web 2" w:semiHidden="1" w:unhideWhenUsed="1"/>
     <w:lsdException w:name="Table Web 3" w:semiHidden="1" w:unhideWhenUsed="1"/>
     <w:lsdException w:name="Balloon Text" w:semiHidden="1" w:unhideWhenUsed="1"/>
     <w:lsdException w:name="Table Grid" w:uiPriority="39"/>
+    <w:lsdException w:name="Table Theme" w:semiHidden="1" w:unhideWhenUsed="1"/>
     <w:lsdException w:name="Placeholder Text" w:semiHidden="1"/>
     <w:lsdException w:name="No Spacing" w:uiPriority="1" w:qFormat="1"/>
     <w:lsdException w:name="Light Shading" w:uiPriority="60"/>
@@ -2044,8 +1915,8 @@
     <w:lsdException w:name="Subtle Reference" w:uiPriority="31" w:qFormat="1"/>
     <w:lsdException w:name="Intense Reference" w:uiPriority="32" w:qFormat="1"/>
     <w:lsdException w:name="Book Title" w:uiPriority="33" w:qFormat="1"/>
-    <w:lsdException w:name="Bibliography" w:uiPriority="37" w:semiHidden="1" w:unhideWhenUsed="1"/>
-    <w:lsdException w:name="TOC Heading" w:uiPriority="39" w:semiHidden="1" w:unhideWhenUsed="1" w:qFormat="1"/>
+    <w:lsdException w:name="Bibliography" w:semiHidden="1" w:uiPriority="37" w:unhideWhenUsed="1"/>
+    <w:lsdException w:name="TOC Heading" w:semiHidden="1" w:uiPriority="39" w:unhideWhenUsed="1" w:qFormat="1"/>
     <w:lsdException w:name="Plain Table 1" w:uiPriority="41"/>
     <w:lsdException w:name="Plain Table 2" w:uiPriority="42"/>
     <w:lsdException w:name="Plain Table 3" w:uiPriority="43"/>
@@ -2156,45 +2027,30 @@
     <w:lsdException w:name="Unresolved Mention" w:semiHidden="1" w:unhideWhenUsed="1"/>
     <w:lsdException w:name="Smart Link" w:semiHidden="1" w:unhideWhenUsed="1"/>
   </w:latentStyles>
-  <w:style w:type="paragraph" w:styleId="Normal" w:default="1">
+  <w:style w:type="paragraph" w:default="1" w:styleId="Standard">
     <w:name w:val="Normal"/>
     <w:qFormat/>
     <w:pPr>
-      <w:widowControl/>
-      <w:suppressAutoHyphens w:val="true"/>
-      <w:bidi w:val="0"/>
-      <w:spacing w:lineRule="auto" w:line="259" w:before="0" w:after="160"/>
-      <w:jc w:val="left"/>
+      <w:spacing w:after="160" w:line="259" w:lineRule="auto"/>
     </w:pPr>
-    <w:rPr>
-      <w:rFonts w:ascii="Calibri" w:hAnsi="Calibri" w:eastAsia="Calibri" w:cs="" w:asciiTheme="minorHAnsi" w:cstheme="minorBidi" w:eastAsiaTheme="minorHAnsi" w:hAnsiTheme="minorHAnsi"/>
-      <w:color w:val="auto"/>
-      <w:kern w:val="0"/>
-      <w:sz w:val="22"/>
-      <w:szCs w:val="22"/>
-      <w:lang w:val="de-CH" w:eastAsia="en-US" w:bidi="ar-SA"/>
-    </w:rPr>
   </w:style>
-  <w:style w:type="paragraph" w:styleId="Heading1">
-    <w:name w:val="Heading 1"/>
-    <w:basedOn w:val="Normal"/>
-    <w:next w:val="TextBody"/>
-    <w:link w:val="berschrift1Zchn"/>
+  <w:style w:type="paragraph" w:styleId="berschrift1">
+    <w:name w:val="heading 1"/>
+    <w:basedOn w:val="Standard"/>
+    <w:next w:val="Textkrper"/>
     <w:uiPriority w:val="9"/>
     <w:qFormat/>
-    <w:rsid w:val="00ff5a8c"/>
+    <w:rsid w:val="00FF5A8C"/>
     <w:pPr>
-      <w:keepNext w:val="true"/>
+      <w:keepNext/>
       <w:numPr>
-        <w:ilvl w:val="0"/>
         <w:numId w:val="1"/>
       </w:numPr>
-      <w:suppressAutoHyphens w:val="true"/>
-      <w:spacing w:lineRule="auto" w:line="240" w:before="240" w:after="120"/>
+      <w:spacing w:before="240" w:after="120" w:line="240" w:lineRule="auto"/>
       <w:outlineLvl w:val="0"/>
     </w:pPr>
     <w:rPr>
-      <w:rFonts w:ascii="Liberation Sans" w:hAnsi="Liberation Sans" w:eastAsia="DejaVu Sans" w:cs="Noto Sans Devanagari"/>
+      <w:rFonts w:ascii="Liberation Sans" w:eastAsia="DejaVu Sans" w:hAnsi="Liberation Sans" w:cs="Noto Sans Devanagari"/>
       <w:b/>
       <w:bCs/>
       <w:kern w:val="2"/>
@@ -2203,27 +2059,25 @@
       <w:lang w:val="en-US" w:eastAsia="zh-CN" w:bidi="hi-IN"/>
     </w:rPr>
   </w:style>
-  <w:style w:type="paragraph" w:styleId="Heading2">
-    <w:name w:val="Heading 2"/>
-    <w:basedOn w:val="Normal"/>
-    <w:next w:val="TextBody"/>
-    <w:link w:val="berschrift2Zchn"/>
+  <w:style w:type="paragraph" w:styleId="berschrift2">
+    <w:name w:val="heading 2"/>
+    <w:basedOn w:val="Standard"/>
+    <w:next w:val="Textkrper"/>
     <w:uiPriority w:val="9"/>
     <w:unhideWhenUsed/>
     <w:qFormat/>
-    <w:rsid w:val="00ff5a8c"/>
+    <w:rsid w:val="00FF5A8C"/>
     <w:pPr>
-      <w:keepNext w:val="true"/>
+      <w:keepNext/>
       <w:numPr>
         <w:ilvl w:val="1"/>
         <w:numId w:val="1"/>
       </w:numPr>
-      <w:suppressAutoHyphens w:val="true"/>
-      <w:spacing w:lineRule="auto" w:line="240" w:before="200" w:after="120"/>
+      <w:spacing w:before="200" w:after="120" w:line="240" w:lineRule="auto"/>
       <w:outlineLvl w:val="1"/>
     </w:pPr>
     <w:rPr>
-      <w:rFonts w:ascii="Liberation Sans" w:hAnsi="Liberation Sans" w:eastAsia="DejaVu Sans" w:cs="Noto Sans Devanagari"/>
+      <w:rFonts w:ascii="Liberation Sans" w:eastAsia="DejaVu Sans" w:hAnsi="Liberation Sans" w:cs="Noto Sans Devanagari"/>
       <w:b/>
       <w:bCs/>
       <w:kern w:val="2"/>
@@ -2232,27 +2086,25 @@
       <w:lang w:val="en-US" w:eastAsia="zh-CN" w:bidi="hi-IN"/>
     </w:rPr>
   </w:style>
-  <w:style w:type="paragraph" w:styleId="Heading3">
-    <w:name w:val="Heading 3"/>
-    <w:basedOn w:val="Normal"/>
-    <w:next w:val="TextBody"/>
-    <w:link w:val="berschrift3Zchn"/>
+  <w:style w:type="paragraph" w:styleId="berschrift3">
+    <w:name w:val="heading 3"/>
+    <w:basedOn w:val="Standard"/>
+    <w:next w:val="Textkrper"/>
     <w:uiPriority w:val="9"/>
     <w:unhideWhenUsed/>
     <w:qFormat/>
-    <w:rsid w:val="00ff5a8c"/>
+    <w:rsid w:val="00FF5A8C"/>
     <w:pPr>
-      <w:keepNext w:val="true"/>
+      <w:keepNext/>
       <w:numPr>
         <w:ilvl w:val="2"/>
         <w:numId w:val="1"/>
       </w:numPr>
-      <w:suppressAutoHyphens w:val="true"/>
-      <w:spacing w:lineRule="auto" w:line="240" w:before="140" w:after="120"/>
+      <w:spacing w:before="140" w:after="120" w:line="240" w:lineRule="auto"/>
       <w:outlineLvl w:val="2"/>
     </w:pPr>
     <w:rPr>
-      <w:rFonts w:ascii="Liberation Sans" w:hAnsi="Liberation Sans" w:eastAsia="DejaVu Sans" w:cs="Noto Sans Devanagari"/>
+      <w:rFonts w:ascii="Liberation Sans" w:eastAsia="DejaVu Sans" w:hAnsi="Liberation Sans" w:cs="Noto Sans Devanagari"/>
       <w:b/>
       <w:bCs/>
       <w:kern w:val="2"/>
@@ -2261,37 +2113,55 @@
       <w:lang w:val="en-US" w:eastAsia="zh-CN" w:bidi="hi-IN"/>
     </w:rPr>
   </w:style>
-  <w:style w:type="character" w:styleId="DefaultParagraphFont" w:default="1">
+  <w:style w:type="character" w:default="1" w:styleId="Absatz-Standardschriftart">
     <w:name w:val="Default Paragraph Font"/>
     <w:uiPriority w:val="1"/>
     <w:semiHidden/>
     <w:unhideWhenUsed/>
-    <w:qFormat/>
-    <w:rPr/>
   </w:style>
-  <w:style w:type="character" w:styleId="TextkrperZchn" w:customStyle="1">
+  <w:style w:type="table" w:default="1" w:styleId="NormaleTabelle">
+    <w:name w:val="Normal Table"/>
+    <w:uiPriority w:val="99"/>
+    <w:semiHidden/>
+    <w:unhideWhenUsed/>
+    <w:tblPr>
+      <w:tblInd w:w="0" w:type="dxa"/>
+      <w:tblCellMar>
+        <w:top w:w="0" w:type="dxa"/>
+        <w:left w:w="108" w:type="dxa"/>
+        <w:bottom w:w="0" w:type="dxa"/>
+        <w:right w:w="108" w:type="dxa"/>
+      </w:tblCellMar>
+    </w:tblPr>
+  </w:style>
+  <w:style w:type="numbering" w:default="1" w:styleId="KeineListe">
+    <w:name w:val="No List"/>
+    <w:uiPriority w:val="99"/>
+    <w:semiHidden/>
+    <w:unhideWhenUsed/>
+  </w:style>
+  <w:style w:type="character" w:customStyle="1" w:styleId="TextkrperZchn">
     <w:name w:val="Textkörper Zchn"/>
-    <w:basedOn w:val="DefaultParagraphFont"/>
+    <w:basedOn w:val="Absatz-Standardschriftart"/>
     <w:link w:val="Textkrper"/>
     <w:qFormat/>
-    <w:rsid w:val="00ff5a8c"/>
+    <w:rsid w:val="00FF5A8C"/>
     <w:rPr>
-      <w:rFonts w:ascii="Liberation Serif" w:hAnsi="Liberation Serif" w:eastAsia="DejaVu Sans" w:cs="Noto Sans Devanagari"/>
+      <w:rFonts w:ascii="Liberation Serif" w:eastAsia="DejaVu Sans" w:hAnsi="Liberation Serif" w:cs="Noto Sans Devanagari"/>
       <w:kern w:val="2"/>
       <w:sz w:val="24"/>
       <w:szCs w:val="24"/>
       <w:lang w:val="en-US" w:eastAsia="zh-CN" w:bidi="hi-IN"/>
     </w:rPr>
   </w:style>
-  <w:style w:type="character" w:styleId="Berschrift1Zchn" w:customStyle="1">
+  <w:style w:type="character" w:customStyle="1" w:styleId="berschrift1Zchn">
     <w:name w:val="Überschrift 1 Zchn"/>
-    <w:basedOn w:val="DefaultParagraphFont"/>
-    <w:link w:val="berschrift1"/>
+    <w:basedOn w:val="Absatz-Standardschriftart"/>
     <w:uiPriority w:val="9"/>
     <w:qFormat/>
-    <w:rsid w:val="00ff5a8c"/>
+    <w:rsid w:val="00FF5A8C"/>
     <w:rPr>
-      <w:rFonts w:ascii="Liberation Sans" w:hAnsi="Liberation Sans" w:eastAsia="DejaVu Sans" w:cs="Noto Sans Devanagari"/>
+      <w:rFonts w:ascii="Liberation Sans" w:eastAsia="DejaVu Sans" w:hAnsi="Liberation Sans" w:cs="Noto Sans Devanagari"/>
       <w:b/>
       <w:bCs/>
       <w:kern w:val="2"/>
@@ -2300,15 +2170,14 @@
       <w:lang w:val="en-US" w:eastAsia="zh-CN" w:bidi="hi-IN"/>
     </w:rPr>
   </w:style>
-  <w:style w:type="character" w:styleId="Berschrift2Zchn" w:customStyle="1">
+  <w:style w:type="character" w:customStyle="1" w:styleId="berschrift2Zchn">
     <w:name w:val="Überschrift 2 Zchn"/>
-    <w:basedOn w:val="DefaultParagraphFont"/>
-    <w:link w:val="berschrift2"/>
+    <w:basedOn w:val="Absatz-Standardschriftart"/>
     <w:uiPriority w:val="9"/>
     <w:qFormat/>
-    <w:rsid w:val="00ff5a8c"/>
+    <w:rsid w:val="00FF5A8C"/>
     <w:rPr>
-      <w:rFonts w:ascii="Liberation Sans" w:hAnsi="Liberation Sans" w:eastAsia="DejaVu Sans" w:cs="Noto Sans Devanagari"/>
+      <w:rFonts w:ascii="Liberation Sans" w:eastAsia="DejaVu Sans" w:hAnsi="Liberation Sans" w:cs="Noto Sans Devanagari"/>
       <w:b/>
       <w:bCs/>
       <w:kern w:val="2"/>
@@ -2317,15 +2186,14 @@
       <w:lang w:val="en-US" w:eastAsia="zh-CN" w:bidi="hi-IN"/>
     </w:rPr>
   </w:style>
-  <w:style w:type="character" w:styleId="Berschrift3Zchn" w:customStyle="1">
+  <w:style w:type="character" w:customStyle="1" w:styleId="berschrift3Zchn">
     <w:name w:val="Überschrift 3 Zchn"/>
-    <w:basedOn w:val="DefaultParagraphFont"/>
-    <w:link w:val="berschrift3"/>
+    <w:basedOn w:val="Absatz-Standardschriftart"/>
     <w:uiPriority w:val="9"/>
     <w:qFormat/>
-    <w:rsid w:val="00ff5a8c"/>
+    <w:rsid w:val="00FF5A8C"/>
     <w:rPr>
-      <w:rFonts w:ascii="Liberation Sans" w:hAnsi="Liberation Sans" w:eastAsia="DejaVu Sans" w:cs="Noto Sans Devanagari"/>
+      <w:rFonts w:ascii="Liberation Sans" w:eastAsia="DejaVu Sans" w:hAnsi="Liberation Sans" w:cs="Noto Sans Devanagari"/>
       <w:b/>
       <w:bCs/>
       <w:kern w:val="2"/>
@@ -2334,49 +2202,44 @@
       <w:lang w:val="en-US" w:eastAsia="zh-CN" w:bidi="hi-IN"/>
     </w:rPr>
   </w:style>
-  <w:style w:type="paragraph" w:styleId="Heading">
+  <w:style w:type="paragraph" w:customStyle="1" w:styleId="Heading">
     <w:name w:val="Heading"/>
-    <w:basedOn w:val="Normal"/>
-    <w:next w:val="TextBody"/>
+    <w:basedOn w:val="Standard"/>
+    <w:next w:val="Textkrper"/>
     <w:qFormat/>
     <w:pPr>
-      <w:keepNext w:val="true"/>
+      <w:keepNext/>
       <w:spacing w:before="240" w:after="120"/>
     </w:pPr>
     <w:rPr>
-      <w:rFonts w:ascii="Liberation Sans" w:hAnsi="Liberation Sans" w:eastAsia="DejaVu Sans" w:cs="Noto Sans Devanagari"/>
+      <w:rFonts w:ascii="Liberation Sans" w:eastAsia="DejaVu Sans" w:hAnsi="Liberation Sans" w:cs="Noto Sans Devanagari"/>
       <w:sz w:val="28"/>
       <w:szCs w:val="28"/>
     </w:rPr>
   </w:style>
-  <w:style w:type="paragraph" w:styleId="TextBody">
+  <w:style w:type="paragraph" w:styleId="Textkrper">
     <w:name w:val="Body Text"/>
-    <w:basedOn w:val="Normal"/>
+    <w:basedOn w:val="Standard"/>
     <w:link w:val="TextkrperZchn"/>
-    <w:rsid w:val="00ff5a8c"/>
+    <w:rsid w:val="00FF5A8C"/>
     <w:pPr>
-      <w:suppressAutoHyphens w:val="true"/>
-      <w:spacing w:lineRule="auto" w:line="276" w:before="0" w:after="140"/>
+      <w:spacing w:after="140" w:line="276" w:lineRule="auto"/>
     </w:pPr>
     <w:rPr>
-      <w:rFonts w:ascii="Liberation Serif" w:hAnsi="Liberation Serif" w:eastAsia="DejaVu Sans" w:cs="Noto Sans Devanagari"/>
+      <w:rFonts w:ascii="Liberation Serif" w:eastAsia="DejaVu Sans" w:hAnsi="Liberation Serif" w:cs="Noto Sans Devanagari"/>
       <w:kern w:val="2"/>
       <w:sz w:val="24"/>
       <w:szCs w:val="24"/>
       <w:lang w:val="en-US" w:eastAsia="zh-CN" w:bidi="hi-IN"/>
     </w:rPr>
   </w:style>
-  <w:style w:type="paragraph" w:styleId="List">
+  <w:style w:type="paragraph" w:styleId="Liste">
     <w:name w:val="List"/>
-    <w:basedOn w:val="TextBody"/>
-    <w:pPr/>
-    <w:rPr>
-      <w:rFonts w:cs="Noto Sans Devanagari"/>
-    </w:rPr>
+    <w:basedOn w:val="Textkrper"/>
   </w:style>
-  <w:style w:type="paragraph" w:styleId="Caption">
-    <w:name w:val="Caption"/>
-    <w:basedOn w:val="Normal"/>
+  <w:style w:type="paragraph" w:styleId="Beschriftung">
+    <w:name w:val="caption"/>
+    <w:basedOn w:val="Standard"/>
     <w:qFormat/>
     <w:pPr>
       <w:suppressLineNumbers/>
@@ -2390,9 +2253,9 @@
       <w:szCs w:val="24"/>
     </w:rPr>
   </w:style>
-  <w:style w:type="paragraph" w:styleId="Index">
+  <w:style w:type="paragraph" w:customStyle="1" w:styleId="Index">
     <w:name w:val="Index"/>
-    <w:basedOn w:val="Normal"/>
+    <w:basedOn w:val="Standard"/>
     <w:qFormat/>
     <w:pPr>
       <w:suppressLineNumbers/>
@@ -2401,58 +2264,35 @@
       <w:rFonts w:cs="Noto Sans Devanagari"/>
     </w:rPr>
   </w:style>
-  <w:style w:type="paragraph" w:styleId="TableContents" w:customStyle="1">
+  <w:style w:type="paragraph" w:customStyle="1" w:styleId="TableContents">
     <w:name w:val="Table Contents"/>
-    <w:basedOn w:val="Normal"/>
+    <w:basedOn w:val="Standard"/>
     <w:qFormat/>
-    <w:rsid w:val="00ff5a8c"/>
+    <w:rsid w:val="00FF5A8C"/>
     <w:pPr>
-      <w:widowControl w:val="false"/>
+      <w:widowControl w:val="0"/>
       <w:suppressLineNumbers/>
-      <w:suppressAutoHyphens w:val="true"/>
-      <w:spacing w:lineRule="auto" w:line="240" w:before="0" w:after="0"/>
+      <w:spacing w:after="0" w:line="240" w:lineRule="auto"/>
     </w:pPr>
     <w:rPr>
-      <w:rFonts w:ascii="Liberation Serif" w:hAnsi="Liberation Serif" w:eastAsia="DejaVu Sans" w:cs="Noto Sans Devanagari"/>
+      <w:rFonts w:ascii="Liberation Serif" w:eastAsia="DejaVu Sans" w:hAnsi="Liberation Serif" w:cs="Noto Sans Devanagari"/>
       <w:kern w:val="2"/>
       <w:sz w:val="24"/>
       <w:szCs w:val="24"/>
       <w:lang w:val="en-US" w:eastAsia="zh-CN" w:bidi="hi-IN"/>
     </w:rPr>
   </w:style>
-  <w:style w:type="paragraph" w:styleId="TableHeading">
+  <w:style w:type="paragraph" w:customStyle="1" w:styleId="TableHeading">
     <w:name w:val="Table Heading"/>
     <w:basedOn w:val="TableContents"/>
     <w:qFormat/>
     <w:pPr>
-      <w:suppressLineNumbers/>
       <w:jc w:val="center"/>
     </w:pPr>
     <w:rPr>
       <w:b/>
       <w:bCs/>
     </w:rPr>
-  </w:style>
-  <w:style w:type="numbering" w:styleId="NoList" w:default="1">
-    <w:name w:val="No List"/>
-    <w:uiPriority w:val="99"/>
-    <w:semiHidden/>
-    <w:unhideWhenUsed/>
-    <w:qFormat/>
-  </w:style>
-  <w:style w:type="table" w:default="1" w:styleId="NormaleTabelle">
-    <w:name w:val="Normal Table"/>
-    <w:uiPriority w:val="99"/>
-    <w:semiHidden/>
-    <w:unhideWhenUsed/>
-    <w:tblPr>
-      <w:tblCellMar>
-        <w:top w:w="0" w:type="dxa"/>
-        <w:left w:w="108" w:type="dxa"/>
-        <w:bottom w:w="0" w:type="dxa"/>
-        <w:right w:w="108" w:type="dxa"/>
-      </w:tblCellMar>
-    </w:tblPr>
   </w:style>
 </w:styles>
 </file>

</xml_diff>